<commit_message>
Rapport section tests supprimer
</commit_message>
<xml_diff>
--- a/Raport.docx
+++ b/Raport.docx
@@ -652,6 +652,7 @@
               <w:noProof/>
               <w:sz w:val="22"/>
               <w:szCs w:val="22"/>
+              <w:lang w:val="en-CH" w:eastAsia="ja-JP"/>
             </w:rPr>
           </w:pPr>
           <w:r>
@@ -672,7 +673,7 @@
             </w:rPr>
             <w:fldChar w:fldCharType="separate"/>
           </w:r>
-          <w:hyperlink w:anchor="_Toc88050205" w:history="1">
+          <w:hyperlink w:anchor="_Toc89272763" w:history="1">
             <w:r>
               <w:rPr>
                 <w:rStyle w:val="Hyperlink"/>
@@ -699,7 +700,7 @@
                 <w:noProof/>
                 <w:webHidden/>
               </w:rPr>
-              <w:instrText xml:space="preserve"> PAGEREF _Toc88050205 \h </w:instrText>
+              <w:instrText xml:space="preserve"> PAGEREF _Toc89272763 \h </w:instrText>
             </w:r>
             <w:r>
               <w:rPr>
@@ -741,9 +742,10 @@
               <w:noProof/>
               <w:sz w:val="22"/>
               <w:szCs w:val="22"/>
+              <w:lang w:val="en-CH" w:eastAsia="ja-JP"/>
             </w:rPr>
           </w:pPr>
-          <w:hyperlink w:anchor="_Toc88050206" w:history="1">
+          <w:hyperlink w:anchor="_Toc89272764" w:history="1">
             <w:r>
               <w:rPr>
                 <w:rStyle w:val="Hyperlink"/>
@@ -770,7 +772,7 @@
                 <w:noProof/>
                 <w:webHidden/>
               </w:rPr>
-              <w:instrText xml:space="preserve"> PAGEREF _Toc88050206 \h </w:instrText>
+              <w:instrText xml:space="preserve"> PAGEREF _Toc89272764 \h </w:instrText>
             </w:r>
             <w:r>
               <w:rPr>
@@ -812,9 +814,10 @@
               <w:noProof/>
               <w:sz w:val="22"/>
               <w:szCs w:val="22"/>
+              <w:lang w:val="en-CH" w:eastAsia="ja-JP"/>
             </w:rPr>
           </w:pPr>
-          <w:hyperlink w:anchor="_Toc88050207" w:history="1">
+          <w:hyperlink w:anchor="_Toc89272765" w:history="1">
             <w:r>
               <w:rPr>
                 <w:rStyle w:val="Hyperlink"/>
@@ -841,7 +844,151 @@
                 <w:noProof/>
                 <w:webHidden/>
               </w:rPr>
-              <w:instrText xml:space="preserve"> PAGEREF _Toc88050207 \h </w:instrText>
+              <w:instrText xml:space="preserve"> PAGEREF _Toc89272765 \h </w:instrText>
+            </w:r>
+            <w:r>
+              <w:rPr>
+                <w:noProof/>
+                <w:webHidden/>
+              </w:rPr>
+            </w:r>
+            <w:r>
+              <w:rPr>
+                <w:noProof/>
+                <w:webHidden/>
+              </w:rPr>
+              <w:fldChar w:fldCharType="separate"/>
+            </w:r>
+            <w:r>
+              <w:rPr>
+                <w:noProof/>
+                <w:webHidden/>
+              </w:rPr>
+              <w:t>3</w:t>
+            </w:r>
+            <w:r>
+              <w:rPr>
+                <w:noProof/>
+                <w:webHidden/>
+              </w:rPr>
+              <w:fldChar w:fldCharType="end"/>
+            </w:r>
+          </w:hyperlink>
+        </w:p>
+        <w:p>
+          <w:pPr>
+            <w:pStyle w:val="TOC2"/>
+            <w:tabs>
+              <w:tab w:val="right" w:leader="dot" w:pos="9605"/>
+            </w:tabs>
+            <w:rPr>
+              <w:rFonts w:asciiTheme="minorHAnsi" w:eastAsiaTheme="minorEastAsia" w:hAnsiTheme="minorHAnsi" w:cstheme="minorBidi"/>
+              <w:noProof/>
+              <w:sz w:val="22"/>
+              <w:szCs w:val="22"/>
+              <w:lang w:val="en-CH" w:eastAsia="ja-JP"/>
+            </w:rPr>
+          </w:pPr>
+          <w:hyperlink w:anchor="_Toc89272766" w:history="1">
+            <w:r>
+              <w:rPr>
+                <w:rStyle w:val="Hyperlink"/>
+                <w:noProof/>
+              </w:rPr>
+              <w:t>3.1 Description des classes</w:t>
+            </w:r>
+            <w:r>
+              <w:rPr>
+                <w:noProof/>
+                <w:webHidden/>
+              </w:rPr>
+              <w:tab/>
+            </w:r>
+            <w:r>
+              <w:rPr>
+                <w:noProof/>
+                <w:webHidden/>
+              </w:rPr>
+              <w:fldChar w:fldCharType="begin"/>
+            </w:r>
+            <w:r>
+              <w:rPr>
+                <w:noProof/>
+                <w:webHidden/>
+              </w:rPr>
+              <w:instrText xml:space="preserve"> PAGEREF _Toc89272766 \h </w:instrText>
+            </w:r>
+            <w:r>
+              <w:rPr>
+                <w:noProof/>
+                <w:webHidden/>
+              </w:rPr>
+            </w:r>
+            <w:r>
+              <w:rPr>
+                <w:noProof/>
+                <w:webHidden/>
+              </w:rPr>
+              <w:fldChar w:fldCharType="separate"/>
+            </w:r>
+            <w:r>
+              <w:rPr>
+                <w:noProof/>
+                <w:webHidden/>
+              </w:rPr>
+              <w:t>3</w:t>
+            </w:r>
+            <w:r>
+              <w:rPr>
+                <w:noProof/>
+                <w:webHidden/>
+              </w:rPr>
+              <w:fldChar w:fldCharType="end"/>
+            </w:r>
+          </w:hyperlink>
+        </w:p>
+        <w:p>
+          <w:pPr>
+            <w:pStyle w:val="TOC2"/>
+            <w:tabs>
+              <w:tab w:val="right" w:leader="dot" w:pos="9605"/>
+            </w:tabs>
+            <w:rPr>
+              <w:rFonts w:asciiTheme="minorHAnsi" w:eastAsiaTheme="minorEastAsia" w:hAnsiTheme="minorHAnsi" w:cstheme="minorBidi"/>
+              <w:noProof/>
+              <w:sz w:val="22"/>
+              <w:szCs w:val="22"/>
+              <w:lang w:val="en-CH" w:eastAsia="ja-JP"/>
+            </w:rPr>
+          </w:pPr>
+          <w:hyperlink w:anchor="_Toc89272767" w:history="1">
+            <w:r>
+              <w:rPr>
+                <w:rStyle w:val="Hyperlink"/>
+                <w:noProof/>
+              </w:rPr>
+              <w:t>3.2 Description algorithme</w:t>
+            </w:r>
+            <w:r>
+              <w:rPr>
+                <w:noProof/>
+                <w:webHidden/>
+              </w:rPr>
+              <w:tab/>
+            </w:r>
+            <w:r>
+              <w:rPr>
+                <w:noProof/>
+                <w:webHidden/>
+              </w:rPr>
+              <w:fldChar w:fldCharType="begin"/>
+            </w:r>
+            <w:r>
+              <w:rPr>
+                <w:noProof/>
+                <w:webHidden/>
+              </w:rPr>
+              <w:instrText xml:space="preserve"> PAGEREF _Toc89272767 \h </w:instrText>
             </w:r>
             <w:r>
               <w:rPr>
@@ -883,15 +1030,16 @@
               <w:noProof/>
               <w:sz w:val="22"/>
               <w:szCs w:val="22"/>
+              <w:lang w:val="en-CH" w:eastAsia="ja-JP"/>
             </w:rPr>
           </w:pPr>
-          <w:hyperlink w:anchor="_Toc88050208" w:history="1">
+          <w:hyperlink w:anchor="_Toc89272768" w:history="1">
             <w:r>
               <w:rPr>
                 <w:rStyle w:val="Hyperlink"/>
                 <w:noProof/>
               </w:rPr>
-              <w:t>4 Tests</w:t>
+              <w:t>4 Réponse à la question</w:t>
             </w:r>
             <w:r>
               <w:rPr>
@@ -912,7 +1060,151 @@
                 <w:noProof/>
                 <w:webHidden/>
               </w:rPr>
-              <w:instrText xml:space="preserve"> PAGEREF _Toc88050208 \h </w:instrText>
+              <w:instrText xml:space="preserve"> PAGEREF _Toc89272768 \h </w:instrText>
+            </w:r>
+            <w:r>
+              <w:rPr>
+                <w:noProof/>
+                <w:webHidden/>
+              </w:rPr>
+            </w:r>
+            <w:r>
+              <w:rPr>
+                <w:noProof/>
+                <w:webHidden/>
+              </w:rPr>
+              <w:fldChar w:fldCharType="separate"/>
+            </w:r>
+            <w:r>
+              <w:rPr>
+                <w:noProof/>
+                <w:webHidden/>
+              </w:rPr>
+              <w:t>3</w:t>
+            </w:r>
+            <w:r>
+              <w:rPr>
+                <w:noProof/>
+                <w:webHidden/>
+              </w:rPr>
+              <w:fldChar w:fldCharType="end"/>
+            </w:r>
+          </w:hyperlink>
+        </w:p>
+        <w:p>
+          <w:pPr>
+            <w:pStyle w:val="TOC1"/>
+            <w:tabs>
+              <w:tab w:val="right" w:leader="dot" w:pos="9605"/>
+            </w:tabs>
+            <w:rPr>
+              <w:rFonts w:asciiTheme="minorHAnsi" w:eastAsiaTheme="minorEastAsia" w:hAnsiTheme="minorHAnsi" w:cstheme="minorBidi"/>
+              <w:noProof/>
+              <w:sz w:val="22"/>
+              <w:szCs w:val="22"/>
+              <w:lang w:val="en-CH" w:eastAsia="ja-JP"/>
+            </w:rPr>
+          </w:pPr>
+          <w:hyperlink w:anchor="_Toc89272769" w:history="1">
+            <w:r>
+              <w:rPr>
+                <w:rStyle w:val="Hyperlink"/>
+                <w:noProof/>
+              </w:rPr>
+              <w:t>5 Tests</w:t>
+            </w:r>
+            <w:r>
+              <w:rPr>
+                <w:noProof/>
+                <w:webHidden/>
+              </w:rPr>
+              <w:tab/>
+            </w:r>
+            <w:r>
+              <w:rPr>
+                <w:noProof/>
+                <w:webHidden/>
+              </w:rPr>
+              <w:fldChar w:fldCharType="begin"/>
+            </w:r>
+            <w:r>
+              <w:rPr>
+                <w:noProof/>
+                <w:webHidden/>
+              </w:rPr>
+              <w:instrText xml:space="preserve"> PAGEREF _Toc89272769 \h </w:instrText>
+            </w:r>
+            <w:r>
+              <w:rPr>
+                <w:noProof/>
+                <w:webHidden/>
+              </w:rPr>
+            </w:r>
+            <w:r>
+              <w:rPr>
+                <w:noProof/>
+                <w:webHidden/>
+              </w:rPr>
+              <w:fldChar w:fldCharType="separate"/>
+            </w:r>
+            <w:r>
+              <w:rPr>
+                <w:noProof/>
+                <w:webHidden/>
+              </w:rPr>
+              <w:t>3</w:t>
+            </w:r>
+            <w:r>
+              <w:rPr>
+                <w:noProof/>
+                <w:webHidden/>
+              </w:rPr>
+              <w:fldChar w:fldCharType="end"/>
+            </w:r>
+          </w:hyperlink>
+        </w:p>
+        <w:p>
+          <w:pPr>
+            <w:pStyle w:val="TOC1"/>
+            <w:tabs>
+              <w:tab w:val="right" w:leader="dot" w:pos="9605"/>
+            </w:tabs>
+            <w:rPr>
+              <w:rFonts w:asciiTheme="minorHAnsi" w:eastAsiaTheme="minorEastAsia" w:hAnsiTheme="minorHAnsi" w:cstheme="minorBidi"/>
+              <w:noProof/>
+              <w:sz w:val="22"/>
+              <w:szCs w:val="22"/>
+              <w:lang w:val="en-CH" w:eastAsia="ja-JP"/>
+            </w:rPr>
+          </w:pPr>
+          <w:hyperlink w:anchor="_Toc89272770" w:history="1">
+            <w:r>
+              <w:rPr>
+                <w:rStyle w:val="Hyperlink"/>
+                <w:noProof/>
+              </w:rPr>
+              <w:t>6 Sources</w:t>
+            </w:r>
+            <w:r>
+              <w:rPr>
+                <w:noProof/>
+                <w:webHidden/>
+              </w:rPr>
+              <w:tab/>
+            </w:r>
+            <w:r>
+              <w:rPr>
+                <w:noProof/>
+                <w:webHidden/>
+              </w:rPr>
+              <w:fldChar w:fldCharType="begin"/>
+            </w:r>
+            <w:r>
+              <w:rPr>
+                <w:noProof/>
+                <w:webHidden/>
+              </w:rPr>
+              <w:instrText xml:space="preserve"> PAGEREF _Toc89272770 \h </w:instrText>
             </w:r>
             <w:r>
               <w:rPr>
@@ -976,7 +1268,7 @@
       <w:pPr>
         <w:pStyle w:val="Heading1"/>
       </w:pPr>
-      <w:bookmarkStart w:id="0" w:name="_Toc88050205"/>
+      <w:bookmarkStart w:id="0" w:name="_Toc89272763"/>
       <w:r>
         <w:lastRenderedPageBreak/>
         <w:t>Introduction</w:t>
@@ -994,7 +1286,7 @@
       <w:pPr>
         <w:pStyle w:val="Heading1"/>
       </w:pPr>
-      <w:bookmarkStart w:id="1" w:name="_Toc88050206"/>
+      <w:bookmarkStart w:id="1" w:name="_Toc89272764"/>
       <w:r>
         <w:t>Diagramme de classe</w:t>
       </w:r>
@@ -1005,7 +1297,7 @@
       <w:pPr>
         <w:pStyle w:val="Heading1"/>
       </w:pPr>
-      <w:bookmarkStart w:id="2" w:name="_Toc88050207"/>
+      <w:bookmarkStart w:id="2" w:name="_Toc89272765"/>
       <w:r>
         <w:t>Choix de modélisation</w:t>
       </w:r>
@@ -1015,27 +1307,33 @@
       <w:pPr>
         <w:pStyle w:val="Heading2"/>
       </w:pPr>
+      <w:bookmarkStart w:id="3" w:name="_Toc89272766"/>
       <w:r>
         <w:t>Description des classes</w:t>
       </w:r>
+      <w:bookmarkEnd w:id="3"/>
     </w:p>
     <w:p/>
     <w:p>
       <w:pPr>
         <w:pStyle w:val="Heading2"/>
       </w:pPr>
+      <w:bookmarkStart w:id="4" w:name="_Toc89272767"/>
       <w:r>
         <w:t>Description algorithme</w:t>
       </w:r>
+      <w:bookmarkEnd w:id="4"/>
     </w:p>
     <w:p/>
     <w:p>
       <w:pPr>
         <w:pStyle w:val="Heading1"/>
       </w:pPr>
+      <w:bookmarkStart w:id="5" w:name="_Toc89272768"/>
       <w:r>
         <w:t>Réponse à la question</w:t>
       </w:r>
+      <w:bookmarkEnd w:id="5"/>
     </w:p>
     <w:p>
       <w:pPr>
@@ -1149,10 +1447,34 @@
       <w:r>
         <w:rPr>
           <w:rFonts w:cs="Arial"/>
+          <w:lang w:val="en-CH"/>
+        </w:rPr>
+        <w:t>“</w:t>
+      </w:r>
+      <w:r>
+        <w:rPr>
+          <w:rFonts w:cs="Arial"/>
           <w:i/>
           <w:iCs/>
         </w:rPr>
-        <w:t>n étant le nombre de disques</w:t>
+        <w:t>n</w:t>
+      </w:r>
+      <w:r>
+        <w:rPr>
+          <w:rFonts w:cs="Arial"/>
+          <w:i/>
+          <w:iCs/>
+          <w:lang w:val="en-CH"/>
+        </w:rPr>
+        <w:t>”</w:t>
+      </w:r>
+      <w:r>
+        <w:rPr>
+          <w:rFonts w:cs="Arial"/>
+          <w:i/>
+          <w:iCs/>
+        </w:rPr>
+        <w:t xml:space="preserve"> étant le nombre de disques</w:t>
       </w:r>
       <w:r>
         <w:rPr>
@@ -1328,20 +1650,12 @@
           <w:bCs/>
           <w:u w:val="single"/>
         </w:rPr>
-        <w:t>milliards</w:t>
+        <w:t>milliards d’années</w:t>
       </w:r>
       <w:r>
         <w:rPr>
           <w:b/>
           <w:bCs/>
-          <w:u w:val="single"/>
-        </w:rPr>
-        <w:t xml:space="preserve"> d’années</w:t>
-      </w:r>
-      <w:r>
-        <w:rPr>
-          <w:b/>
-          <w:bCs/>
         </w:rPr>
         <w:t>.</w:t>
       </w:r>
@@ -1350,24 +1664,11 @@
       <w:pPr>
         <w:pStyle w:val="Heading1"/>
       </w:pPr>
-      <w:bookmarkStart w:id="3" w:name="_Toc88050208"/>
-      <w:r>
-        <w:t>Tests</w:t>
-      </w:r>
-      <w:bookmarkEnd w:id="3"/>
-    </w:p>
-    <w:p>
-      <w:pPr>
-        <w:jc w:val="left"/>
-      </w:pPr>
-    </w:p>
-    <w:p>
-      <w:pPr>
-        <w:pStyle w:val="Heading1"/>
-      </w:pPr>
+      <w:bookmarkStart w:id="6" w:name="_Toc89272770"/>
       <w:r>
         <w:t>Sources</w:t>
       </w:r>
+      <w:bookmarkEnd w:id="6"/>
     </w:p>
     <w:p>
       <w:pPr>

</xml_diff>

<commit_message>
Modification du code (suppression du throw dans next()) et ajout de la section description de l'algorithme dans le rapport.
</commit_message>
<xml_diff>
--- a/Raport.docx
+++ b/Raport.docx
@@ -306,18 +306,8 @@
           <w:sz w:val="28"/>
           <w:szCs w:val="28"/>
         </w:rPr>
-        <w:t xml:space="preserve">Thibault </w:t>
-      </w:r>
-      <w:proofErr w:type="spellStart"/>
-      <w:r>
-        <w:rPr>
-          <w:rFonts w:cs="Arial"/>
-          <w:sz w:val="28"/>
-          <w:szCs w:val="28"/>
-        </w:rPr>
-        <w:t>Seem</w:t>
-      </w:r>
-      <w:proofErr w:type="spellEnd"/>
+        <w:t>Thibault Seem</w:t>
+      </w:r>
     </w:p>
     <w:p>
       <w:pPr>
@@ -394,7 +384,6 @@
         </w:rPr>
         <w:t xml:space="preserve"> </w:t>
       </w:r>
-      <w:proofErr w:type="spellStart"/>
       <w:r>
         <w:rPr>
           <w:rFonts w:cs="Arial"/>
@@ -403,7 +392,6 @@
         </w:rPr>
         <w:t>Donini</w:t>
       </w:r>
-      <w:proofErr w:type="spellEnd"/>
     </w:p>
     <w:p>
       <w:pPr>
@@ -430,7 +418,6 @@
         </w:rPr>
         <w:t xml:space="preserve"> </w:t>
       </w:r>
-      <w:proofErr w:type="spellStart"/>
       <w:r>
         <w:rPr>
           <w:rFonts w:cs="Arial"/>
@@ -439,7 +426,6 @@
         </w:rPr>
         <w:t>Decorvet</w:t>
       </w:r>
-      <w:proofErr w:type="spellEnd"/>
     </w:p>
     <w:p>
       <w:pPr>
@@ -629,7 +615,7 @@
       <w:sdtContent>
         <w:p>
           <w:pPr>
-            <w:pStyle w:val="TOCHeading"/>
+            <w:pStyle w:val="En-ttedetabledesmatires"/>
             <w:rPr>
               <w:rFonts w:ascii="Arial" w:hAnsi="Arial" w:cs="Arial"/>
             </w:rPr>
@@ -643,7 +629,7 @@
         </w:p>
         <w:p>
           <w:pPr>
-            <w:pStyle w:val="TOC1"/>
+            <w:pStyle w:val="TM1"/>
             <w:tabs>
               <w:tab w:val="right" w:leader="dot" w:pos="9605"/>
             </w:tabs>
@@ -676,7 +662,7 @@
           <w:hyperlink w:anchor="_Toc89272763" w:history="1">
             <w:r>
               <w:rPr>
-                <w:rStyle w:val="Hyperlink"/>
+                <w:rStyle w:val="Lienhypertexte"/>
                 <w:noProof/>
               </w:rPr>
               <w:t>1 Introduction</w:t>
@@ -733,7 +719,7 @@
         </w:p>
         <w:p>
           <w:pPr>
-            <w:pStyle w:val="TOC1"/>
+            <w:pStyle w:val="TM1"/>
             <w:tabs>
               <w:tab w:val="right" w:leader="dot" w:pos="9605"/>
             </w:tabs>
@@ -748,7 +734,7 @@
           <w:hyperlink w:anchor="_Toc89272764" w:history="1">
             <w:r>
               <w:rPr>
-                <w:rStyle w:val="Hyperlink"/>
+                <w:rStyle w:val="Lienhypertexte"/>
                 <w:noProof/>
               </w:rPr>
               <w:t>2 Diagramme de classe</w:t>
@@ -805,7 +791,7 @@
         </w:p>
         <w:p>
           <w:pPr>
-            <w:pStyle w:val="TOC1"/>
+            <w:pStyle w:val="TM1"/>
             <w:tabs>
               <w:tab w:val="right" w:leader="dot" w:pos="9605"/>
             </w:tabs>
@@ -820,7 +806,7 @@
           <w:hyperlink w:anchor="_Toc89272765" w:history="1">
             <w:r>
               <w:rPr>
-                <w:rStyle w:val="Hyperlink"/>
+                <w:rStyle w:val="Lienhypertexte"/>
                 <w:noProof/>
               </w:rPr>
               <w:t>3 Choix de modélisation</w:t>
@@ -877,7 +863,7 @@
         </w:p>
         <w:p>
           <w:pPr>
-            <w:pStyle w:val="TOC2"/>
+            <w:pStyle w:val="TM2"/>
             <w:tabs>
               <w:tab w:val="right" w:leader="dot" w:pos="9605"/>
             </w:tabs>
@@ -892,7 +878,7 @@
           <w:hyperlink w:anchor="_Toc89272766" w:history="1">
             <w:r>
               <w:rPr>
-                <w:rStyle w:val="Hyperlink"/>
+                <w:rStyle w:val="Lienhypertexte"/>
                 <w:noProof/>
               </w:rPr>
               <w:t>3.1 Description des classes</w:t>
@@ -949,7 +935,7 @@
         </w:p>
         <w:p>
           <w:pPr>
-            <w:pStyle w:val="TOC2"/>
+            <w:pStyle w:val="TM2"/>
             <w:tabs>
               <w:tab w:val="right" w:leader="dot" w:pos="9605"/>
             </w:tabs>
@@ -964,7 +950,7 @@
           <w:hyperlink w:anchor="_Toc89272767" w:history="1">
             <w:r>
               <w:rPr>
-                <w:rStyle w:val="Hyperlink"/>
+                <w:rStyle w:val="Lienhypertexte"/>
                 <w:noProof/>
               </w:rPr>
               <w:t>3.2 Description algorithme</w:t>
@@ -1021,7 +1007,7 @@
         </w:p>
         <w:p>
           <w:pPr>
-            <w:pStyle w:val="TOC1"/>
+            <w:pStyle w:val="TM1"/>
             <w:tabs>
               <w:tab w:val="right" w:leader="dot" w:pos="9605"/>
             </w:tabs>
@@ -1036,7 +1022,7 @@
           <w:hyperlink w:anchor="_Toc89272768" w:history="1">
             <w:r>
               <w:rPr>
-                <w:rStyle w:val="Hyperlink"/>
+                <w:rStyle w:val="Lienhypertexte"/>
                 <w:noProof/>
               </w:rPr>
               <w:t>4 Réponse à la question</w:t>
@@ -1093,7 +1079,7 @@
         </w:p>
         <w:p>
           <w:pPr>
-            <w:pStyle w:val="TOC1"/>
+            <w:pStyle w:val="TM1"/>
             <w:tabs>
               <w:tab w:val="right" w:leader="dot" w:pos="9605"/>
             </w:tabs>
@@ -1108,7 +1094,7 @@
           <w:hyperlink w:anchor="_Toc89272769" w:history="1">
             <w:r>
               <w:rPr>
-                <w:rStyle w:val="Hyperlink"/>
+                <w:rStyle w:val="Lienhypertexte"/>
                 <w:noProof/>
               </w:rPr>
               <w:t>5 Tests</w:t>
@@ -1165,7 +1151,7 @@
         </w:p>
         <w:p>
           <w:pPr>
-            <w:pStyle w:val="TOC1"/>
+            <w:pStyle w:val="TM1"/>
             <w:tabs>
               <w:tab w:val="right" w:leader="dot" w:pos="9605"/>
             </w:tabs>
@@ -1180,7 +1166,7 @@
           <w:hyperlink w:anchor="_Toc89272770" w:history="1">
             <w:r>
               <w:rPr>
-                <w:rStyle w:val="Hyperlink"/>
+                <w:rStyle w:val="Lienhypertexte"/>
                 <w:noProof/>
               </w:rPr>
               <w:t>6 Sources</w:t>
@@ -1266,7 +1252,7 @@
     </w:p>
     <w:p>
       <w:pPr>
-        <w:pStyle w:val="Heading1"/>
+        <w:pStyle w:val="Titre1"/>
       </w:pPr>
       <w:bookmarkStart w:id="0" w:name="_Toc89272763"/>
       <w:r>
@@ -1292,246 +1278,24 @@
         <w:rPr>
           <w:rFonts w:cs="Arial"/>
         </w:rPr>
-        <w:t>boratoire</w:t>
-      </w:r>
-      <w:r>
-        <w:rPr>
-          <w:rFonts w:cs="Arial"/>
-        </w:rPr>
-        <w:t xml:space="preserve">, nous devons </w:t>
-      </w:r>
-      <w:r>
-        <w:rPr>
-          <w:rFonts w:cs="Arial"/>
-        </w:rPr>
-        <w:t>développer</w:t>
-      </w:r>
-      <w:r>
-        <w:rPr>
-          <w:rFonts w:cs="Arial"/>
-        </w:rPr>
-        <w:t xml:space="preserve"> les classes </w:t>
-      </w:r>
-      <w:r>
-        <w:rPr>
-          <w:rFonts w:cs="Arial"/>
-        </w:rPr>
-        <w:t>nécessaires</w:t>
-      </w:r>
-      <w:r>
-        <w:rPr>
-          <w:rFonts w:cs="Arial"/>
-        </w:rPr>
-        <w:t xml:space="preserve"> à la </w:t>
-      </w:r>
-      <w:r>
-        <w:rPr>
-          <w:rFonts w:cs="Arial"/>
-        </w:rPr>
-        <w:t>représentation</w:t>
-      </w:r>
-      <w:r>
-        <w:rPr>
-          <w:rFonts w:cs="Arial"/>
-        </w:rPr>
-        <w:t xml:space="preserve"> du problème des tours de Hanoi ainsi que les fonctions </w:t>
-      </w:r>
-      <w:r>
-        <w:rPr>
-          <w:rFonts w:cs="Arial"/>
-        </w:rPr>
-        <w:t>requises</w:t>
-      </w:r>
-      <w:r>
-        <w:rPr>
-          <w:rFonts w:cs="Arial"/>
-        </w:rPr>
-        <w:t xml:space="preserve"> pour </w:t>
-      </w:r>
-      <w:r>
-        <w:rPr>
-          <w:rFonts w:cs="Arial"/>
-        </w:rPr>
-        <w:t>s</w:t>
-      </w:r>
-      <w:r>
-        <w:rPr>
-          <w:rFonts w:cs="Arial"/>
-        </w:rPr>
-        <w:t xml:space="preserve">a </w:t>
-      </w:r>
-      <w:r>
-        <w:rPr>
-          <w:rFonts w:cs="Arial"/>
-        </w:rPr>
-        <w:t>résolution</w:t>
-      </w:r>
-      <w:r>
-        <w:rPr>
-          <w:rFonts w:cs="Arial"/>
-        </w:rPr>
-        <w:t xml:space="preserve">. Les tours de Hanoi sont représentées par 3 </w:t>
-      </w:r>
-      <w:r>
-        <w:rPr>
-          <w:rFonts w:cs="Arial"/>
-        </w:rPr>
-        <w:t>aiguilles, l’une d’entre elles à un certain nombre</w:t>
-      </w:r>
-      <w:r>
-        <w:rPr>
-          <w:rFonts w:cs="Arial"/>
-        </w:rPr>
-        <w:t xml:space="preserve"> </w:t>
-      </w:r>
-      <w:r>
-        <w:rPr>
-          <w:rFonts w:cs="Arial"/>
-        </w:rPr>
-        <w:t>de disques</w:t>
-      </w:r>
-      <w:r>
-        <w:rPr>
-          <w:rFonts w:cs="Arial"/>
-        </w:rPr>
-        <w:t xml:space="preserve"> </w:t>
-      </w:r>
-      <w:r>
-        <w:rPr>
-          <w:rFonts w:cs="Arial"/>
-        </w:rPr>
-        <w:t xml:space="preserve">croissant de haut en bas. Le but du problème et des </w:t>
-      </w:r>
-      <w:r>
-        <w:rPr>
-          <w:rFonts w:cs="Arial"/>
-        </w:rPr>
-        <w:t>transférer</w:t>
-      </w:r>
-      <w:r>
-        <w:rPr>
-          <w:rFonts w:cs="Arial"/>
-        </w:rPr>
-        <w:t xml:space="preserve"> </w:t>
-      </w:r>
-      <w:r>
-        <w:rPr>
-          <w:rFonts w:cs="Arial"/>
-        </w:rPr>
-        <w:t>tous</w:t>
-      </w:r>
-      <w:r>
-        <w:rPr>
-          <w:rFonts w:cs="Arial"/>
-        </w:rPr>
-        <w:t xml:space="preserve"> </w:t>
-      </w:r>
-      <w:r>
-        <w:rPr>
-          <w:rFonts w:cs="Arial"/>
-        </w:rPr>
-        <w:t>ces disques</w:t>
-      </w:r>
-      <w:r>
-        <w:rPr>
-          <w:rFonts w:cs="Arial"/>
-        </w:rPr>
-        <w:t xml:space="preserve"> de l’aiguille de </w:t>
-      </w:r>
-      <w:r>
-        <w:rPr>
-          <w:rFonts w:cs="Arial"/>
-        </w:rPr>
-        <w:t>départ</w:t>
-      </w:r>
-      <w:r>
-        <w:rPr>
-          <w:rFonts w:cs="Arial"/>
-        </w:rPr>
-        <w:t xml:space="preserve"> à une autre en respectant deux contraintes. La première et que l’on ne peut déplacer qu’un disque à la fois. La seconde</w:t>
-      </w:r>
-      <w:r>
-        <w:rPr>
-          <w:rFonts w:cs="Arial"/>
-        </w:rPr>
-        <w:t>,</w:t>
-      </w:r>
-      <w:r>
-        <w:rPr>
-          <w:rFonts w:cs="Arial"/>
-        </w:rPr>
-        <w:t xml:space="preserve"> un disque ne peut être déplacé que sur un disque plus grand que lui ou sur </w:t>
-      </w:r>
-      <w:r>
-        <w:rPr>
-          <w:rFonts w:cs="Arial"/>
-        </w:rPr>
-        <w:t>une aiguille vide</w:t>
-      </w:r>
-      <w:r>
-        <w:rPr>
-          <w:rFonts w:cs="Arial"/>
-        </w:rPr>
-        <w:t>.</w:t>
-      </w:r>
-      <w:r>
-        <w:rPr>
-          <w:rFonts w:cs="Arial"/>
-        </w:rPr>
-        <w:t xml:space="preserve"> Nous</w:t>
-      </w:r>
-      <w:r>
-        <w:rPr>
-          <w:rFonts w:cs="Arial"/>
-        </w:rPr>
-        <w:t xml:space="preserve"> avions quelques contraintes pour ce projet. Nous devons créer notre propre classe Stack afin de repr</w:t>
-      </w:r>
-      <w:r>
-        <w:rPr>
-          <w:rFonts w:cs="Arial"/>
-        </w:rPr>
-        <w:t>é</w:t>
-      </w:r>
-      <w:r>
-        <w:rPr>
-          <w:rFonts w:cs="Arial"/>
-        </w:rPr>
-        <w:t xml:space="preserve">senter </w:t>
-      </w:r>
-      <w:r>
-        <w:rPr>
-          <w:rFonts w:cs="Arial"/>
-        </w:rPr>
-        <w:t>les aiguilles</w:t>
-      </w:r>
-      <w:r>
-        <w:rPr>
-          <w:rFonts w:cs="Arial"/>
-        </w:rPr>
-        <w:t xml:space="preserve"> ainsi que notre propre itérateur pour parcourir ses </w:t>
-      </w:r>
-      <w:r>
-        <w:rPr>
-          <w:rFonts w:cs="Arial"/>
-        </w:rPr>
-        <w:t>éléments</w:t>
-      </w:r>
-      <w:r>
-        <w:rPr>
-          <w:rFonts w:cs="Arial"/>
-        </w:rPr>
-        <w:t>. Nous avons aussi quelques fonctions imposées afin de permettre l</w:t>
-      </w:r>
-      <w:r>
-        <w:rPr>
-          <w:rFonts w:cs="Arial"/>
-        </w:rPr>
-        <w:t>’outil graphique de fonctionner.</w:t>
+        <w:t>bo</w:t>
+      </w:r>
+      <w:r>
+        <w:rPr>
+          <w:rFonts w:cs="Arial"/>
+        </w:rPr>
+        <w:t>ratoire</w:t>
+      </w:r>
+      <w:r>
+        <w:rPr>
+          <w:rFonts w:cs="Arial"/>
+        </w:rPr>
+        <w:t>, nous devons déveloper les classes nécéssaire à la representation du problème des tours de Hanoi ainsi que les fonctions requisent pour ça resolution. Les tours de Hanoi sont représentées par 3 stacks</w:t>
       </w:r>
     </w:p>
     <w:p>
       <w:pPr>
-        <w:pStyle w:val="Heading1"/>
+        <w:pStyle w:val="Titre1"/>
       </w:pPr>
       <w:bookmarkStart w:id="1" w:name="_Toc89272764"/>
       <w:r>
@@ -1546,7 +1310,7 @@
     </w:p>
     <w:p>
       <w:pPr>
-        <w:pStyle w:val="Heading1"/>
+        <w:pStyle w:val="Titre1"/>
       </w:pPr>
       <w:bookmarkStart w:id="2" w:name="_Toc89272765"/>
       <w:r>
@@ -1556,7 +1320,7 @@
     </w:p>
     <w:p>
       <w:pPr>
-        <w:pStyle w:val="Heading2"/>
+        <w:pStyle w:val="Titre2"/>
       </w:pPr>
       <w:bookmarkStart w:id="3" w:name="_Toc89272766"/>
       <w:r>
@@ -1566,192 +1330,12 @@
     </w:p>
     <w:p>
       <w:pPr>
-        <w:pStyle w:val="Heading3"/>
-      </w:pPr>
-      <w:proofErr w:type="spellStart"/>
-      <w:r>
-        <w:t>Element</w:t>
-      </w:r>
-      <w:proofErr w:type="spellEnd"/>
+        <w:jc w:val="left"/>
+      </w:pPr>
     </w:p>
     <w:p>
-      <w:r>
-        <w:t xml:space="preserve">La classe </w:t>
-      </w:r>
-      <w:proofErr w:type="spellStart"/>
-      <w:r>
-        <w:t>element</w:t>
-      </w:r>
-      <w:proofErr w:type="spellEnd"/>
-      <w:r>
-        <w:t xml:space="preserve"> représente les disques. Elle contient une valeur et une référence sur l’</w:t>
-      </w:r>
-      <w:r>
-        <w:t>élément</w:t>
-      </w:r>
-      <w:r>
-        <w:rPr>
-          <w:lang w:val="en-CH"/>
-        </w:rPr>
-        <w:t xml:space="preserve"> </w:t>
-      </w:r>
-      <w:r>
-        <w:t>(le disque) en dessous.</w:t>
-      </w:r>
-    </w:p>
-    <w:p>
-      <w:r>
-        <w:t>Elle n’a que des getters comme méthodes.</w:t>
-      </w:r>
-    </w:p>
-    <w:p>
-      <w:pPr>
-        <w:pStyle w:val="Heading3"/>
-      </w:pPr>
-      <w:r>
-        <w:t>Stack</w:t>
-      </w:r>
-    </w:p>
-    <w:p>
-      <w:r>
-        <w:t>La classe stack</w:t>
-      </w:r>
-      <w:r>
-        <w:t xml:space="preserve"> représente une aiguille. Elle</w:t>
-      </w:r>
-      <w:r>
-        <w:t xml:space="preserve"> </w:t>
-      </w:r>
-      <w:r>
-        <w:t xml:space="preserve">n’a que deux attributs, soit une hauteur et </w:t>
-      </w:r>
-      <w:r>
-        <w:t>une référence</w:t>
-      </w:r>
-      <w:r>
-        <w:t xml:space="preserve"> sur l’objet au sommet.</w:t>
-      </w:r>
-    </w:p>
-    <w:p>
-      <w:r>
-        <w:t xml:space="preserve">Comme une stack classique, elle proposent les méthodes push(), pop(), </w:t>
-      </w:r>
-      <w:proofErr w:type="spellStart"/>
-      <w:r>
-        <w:t>toArray</w:t>
-      </w:r>
-      <w:proofErr w:type="spellEnd"/>
-      <w:r>
-        <w:t xml:space="preserve">() et </w:t>
-      </w:r>
-      <w:proofErr w:type="spellStart"/>
-      <w:r>
-        <w:t>toString</w:t>
-      </w:r>
-      <w:proofErr w:type="spellEnd"/>
-      <w:r>
-        <w:t>() en plus des getters.</w:t>
-      </w:r>
-    </w:p>
-    <w:p>
-      <w:pPr>
-        <w:pStyle w:val="Heading3"/>
-      </w:pPr>
-      <w:proofErr w:type="spellStart"/>
-      <w:r>
-        <w:t>ElementIterator</w:t>
-      </w:r>
-      <w:proofErr w:type="spellEnd"/>
-    </w:p>
-    <w:p>
-      <w:proofErr w:type="spellStart"/>
-      <w:r>
-        <w:t>ElementIterator</w:t>
-      </w:r>
-      <w:proofErr w:type="spellEnd"/>
-      <w:r>
-        <w:t xml:space="preserve"> est </w:t>
-      </w:r>
-      <w:r>
-        <w:t>une classe fonctionnelle</w:t>
-      </w:r>
-      <w:r>
-        <w:t xml:space="preserve"> nou</w:t>
-      </w:r>
-      <w:r>
-        <w:t>s</w:t>
-      </w:r>
-      <w:r>
-        <w:t xml:space="preserve"> permettant de </w:t>
-      </w:r>
-      <w:r>
-        <w:t>parcourir</w:t>
-      </w:r>
-      <w:r>
-        <w:t xml:space="preserve"> les </w:t>
-      </w:r>
-      <w:r>
-        <w:t>éléments</w:t>
-      </w:r>
-      <w:r>
-        <w:t xml:space="preserve"> de la stacks en partant du sommet. Elle n’a pour attribut </w:t>
-      </w:r>
-      <w:r>
-        <w:t>qu’une</w:t>
-      </w:r>
-      <w:r>
-        <w:t xml:space="preserve"> référence sur un élément initialisé au sommet de la stack.</w:t>
-      </w:r>
-    </w:p>
-    <w:p>
-      <w:r>
-        <w:t xml:space="preserve">Elle propose les méthodes classiques, </w:t>
-      </w:r>
-      <w:proofErr w:type="spellStart"/>
-      <w:r>
-        <w:t>next</w:t>
-      </w:r>
-      <w:proofErr w:type="spellEnd"/>
-      <w:r>
-        <w:t xml:space="preserve">() et </w:t>
-      </w:r>
-      <w:proofErr w:type="spellStart"/>
-      <w:r>
-        <w:t>hasNext</w:t>
-      </w:r>
-      <w:proofErr w:type="spellEnd"/>
-      <w:r>
-        <w:t xml:space="preserve">(). En plus de ces deux méthodes, elle propose la méthode </w:t>
-      </w:r>
-      <w:proofErr w:type="spellStart"/>
-      <w:r>
-        <w:t>getElementValue</w:t>
-      </w:r>
-      <w:proofErr w:type="spellEnd"/>
-      <w:r>
-        <w:t>() qui retourne la valeur de l’</w:t>
-      </w:r>
-      <w:r>
-        <w:t>élément</w:t>
-      </w:r>
-      <w:r>
-        <w:t xml:space="preserve"> référencé.</w:t>
-      </w:r>
-      <w:r>
-        <w:t xml:space="preserve"> </w:t>
-      </w:r>
-    </w:p>
-    <w:p>
-      <w:pPr>
-        <w:pStyle w:val="Heading3"/>
-      </w:pPr>
-      <w:r>
-        <w:t>Hanoi</w:t>
-      </w:r>
-    </w:p>
-    <w:p>
-      <w:pPr>
-        <w:pStyle w:val="Heading2"/>
+      <w:pPr>
+        <w:pStyle w:val="Titre2"/>
       </w:pPr>
       <w:bookmarkStart w:id="4" w:name="_Toc89272767"/>
       <w:r>
@@ -1763,10 +1347,156 @@
       <w:pPr>
         <w:jc w:val="left"/>
       </w:pPr>
+      <w:r>
+        <w:t xml:space="preserve">L'algorithme utilisé ici </w:t>
+      </w:r>
+      <w:r>
+        <w:t xml:space="preserve">est </w:t>
+      </w:r>
+      <w:r>
+        <w:t xml:space="preserve">l'algorithme de résolution des tours de Hanoi récursif. Pour pouvoir résoudre </w:t>
+      </w:r>
+      <w:r>
+        <w:t xml:space="preserve">ce problème, il faut déplacer </w:t>
+      </w:r>
+      <w:r>
+        <w:t>tous les disques</w:t>
+      </w:r>
+      <w:r>
+        <w:t xml:space="preserve"> de la première tour à la dernière, en ne pouvant pas mettre un disque sur un autre disque de taille inférieur.</w:t>
+      </w:r>
+      <w:r>
+        <w:t xml:space="preserve"> </w:t>
+      </w:r>
     </w:p>
     <w:p>
       <w:pPr>
-        <w:pStyle w:val="Heading1"/>
+        <w:jc w:val="left"/>
+      </w:pPr>
+    </w:p>
+    <w:p>
+      <w:pPr>
+        <w:jc w:val="left"/>
+      </w:pPr>
+      <w:r>
+        <w:t>Pour résoudre ce problème, l'algorithme récursif va en quelque sorte transformer ce problème complexe en une multitude de problème, identique, mais plus simple. Il va donc faire en sorte de résoudre ce problème non pas avec des tours de taille n, mais de n-1, mais avec comme cible non plus le 3</w:t>
+      </w:r>
+      <w:r>
+        <w:rPr>
+          <w:vertAlign w:val="superscript"/>
+        </w:rPr>
+        <w:t>ème</w:t>
+      </w:r>
+      <w:r>
+        <w:t xml:space="preserve"> pilier, mais le pilier central, afin de pouvoir déplacer le plus grand des disques sur le 3</w:t>
+      </w:r>
+      <w:r>
+        <w:rPr>
+          <w:vertAlign w:val="superscript"/>
+        </w:rPr>
+        <w:t>ème</w:t>
+      </w:r>
+      <w:r>
+        <w:t xml:space="preserve"> pilier. </w:t>
+      </w:r>
+    </w:p>
+    <w:p>
+      <w:pPr>
+        <w:jc w:val="left"/>
+      </w:pPr>
+      <w:r>
+        <w:t xml:space="preserve">Cependant, il est possible qu'il y ait encore plus d'un disque à déplacer. Et bien l'algorithme va essayer de résoudre ca en regardant le problème, mais avec une taille de </w:t>
+      </w:r>
+      <w:r>
+        <w:t>tour de n-2, et en utilisant non plus le pilier central comme objectif, mais le 3</w:t>
+      </w:r>
+      <w:r>
+        <w:rPr>
+          <w:vertAlign w:val="superscript"/>
+        </w:rPr>
+        <w:t>ème</w:t>
+      </w:r>
+      <w:r>
+        <w:t xml:space="preserve"> pilier, puisque le 2</w:t>
+      </w:r>
+      <w:r>
+        <w:rPr>
+          <w:vertAlign w:val="superscript"/>
+        </w:rPr>
+        <w:t>ème</w:t>
+      </w:r>
+      <w:r>
+        <w:t xml:space="preserve"> pilier doit accueillir la base de la tour de n-1. Et on continue comme </w:t>
+      </w:r>
+      <w:r>
+        <w:t>ç</w:t>
+      </w:r>
+      <w:r>
+        <w:t>a</w:t>
+      </w:r>
+      <w:r>
+        <w:t>, en inversant les pilier</w:t>
+      </w:r>
+      <w:r>
+        <w:t>s</w:t>
+      </w:r>
+      <w:r>
+        <w:t xml:space="preserve"> qui doivent recevoir la tour,</w:t>
+      </w:r>
+      <w:r>
+        <w:t xml:space="preserve"> jusqu'à n'avoir plus qu'une tour de taille n-(n-1)</w:t>
+      </w:r>
+      <w:r>
+        <w:t>, soit 1.</w:t>
+      </w:r>
+    </w:p>
+    <w:p>
+      <w:pPr>
+        <w:jc w:val="left"/>
+      </w:pPr>
+      <w:r>
+        <w:t xml:space="preserve"> À ce moment-là, l'algorithme peut commencer à déplacer les disques. Une fois le disque le plus petit déplacé, on remonte la récursivité, </w:t>
+      </w:r>
+      <w:r>
+        <w:t>on déplace le disque de taille 2</w:t>
+      </w:r>
+      <w:r>
+        <w:t xml:space="preserve"> sur la tour qui n'a pas servit juste avant (d’où aucun disque n'est parti et aucun n'est arrivé). À ce moment, </w:t>
+      </w:r>
+      <w:r>
+        <w:t xml:space="preserve">le nouveau but est de déplacer </w:t>
+      </w:r>
+      <w:r>
+        <w:t>l</w:t>
+      </w:r>
+      <w:r>
+        <w:t xml:space="preserve">a tour faite des disques plus petits que celui que l'on vient de déplacer, et de la placer par-dessus ce "grand disque". Pour faire cela, l'algorithme recommence du début, mais en ne prenant en compte que la tour de "petit disque", et en ayant comme objectif le pilier ou se trouve le "grand disque" qui vient d'être placé. </w:t>
+      </w:r>
+    </w:p>
+    <w:p>
+      <w:pPr>
+        <w:jc w:val="left"/>
+      </w:pPr>
+    </w:p>
+    <w:p>
+      <w:pPr>
+        <w:jc w:val="left"/>
+      </w:pPr>
+      <w:r>
+        <w:t>L'algorithme continue ainsi jusqu'à quitter la récursion, ce qui si</w:t>
+      </w:r>
+      <w:r>
+        <w:t>gnifie qu'il a déplacer l'entièreté des disque sur le pilier cible, et que le problème des tours de Hanoi est donc résolu.</w:t>
+      </w:r>
+    </w:p>
+    <w:p>
+      <w:pPr>
+        <w:jc w:val="left"/>
+      </w:pPr>
+    </w:p>
+    <w:p>
+      <w:pPr>
+        <w:pStyle w:val="Titre1"/>
       </w:pPr>
       <w:bookmarkStart w:id="5" w:name="_Toc89272768"/>
       <w:r>
@@ -2092,7 +1822,7 @@
     </w:p>
     <w:p>
       <w:pPr>
-        <w:pStyle w:val="Heading1"/>
+        <w:pStyle w:val="Titre1"/>
       </w:pPr>
       <w:bookmarkStart w:id="6" w:name="_Toc89272770"/>
       <w:r>
@@ -2102,12 +1832,17 @@
     </w:p>
     <w:p>
       <w:pPr>
-        <w:pStyle w:val="ListParagraph"/>
+        <w:pStyle w:val="Paragraphedeliste"/>
         <w:numPr>
           <w:ilvl w:val="0"/>
           <w:numId w:val="47"/>
         </w:numPr>
         <w:jc w:val="left"/>
+        <w:rPr>
+          <w:rStyle w:val="Lienhypertexte"/>
+          <w:color w:val="auto"/>
+          <w:u w:val="none"/>
+        </w:rPr>
       </w:pPr>
       <w:r>
         <w:t>Pour la stack, ses éléments et l’itérateur génériques, nous nous sommes inspires de l’im</w:t>
@@ -2124,16 +1859,44 @@
       <w:hyperlink r:id="rId10" w:history="1">
         <w:r>
           <w:rPr>
-            <w:rStyle w:val="Hyperlink"/>
+            <w:rStyle w:val="Lienhypertexte"/>
           </w:rPr>
           <w:t>https://levelup.gitconnected.com/selfmade-stack-class-in-java-d401dc7d68f0</w:t>
         </w:r>
       </w:hyperlink>
+      <w:r>
+        <w:rPr>
+          <w:rStyle w:val="Lienhypertexte"/>
+        </w:rPr>
+        <w:t xml:space="preserve"> f</w:t>
+      </w:r>
     </w:p>
     <w:p>
       <w:pPr>
+        <w:pStyle w:val="Paragraphedeliste"/>
+        <w:numPr>
+          <w:ilvl w:val="0"/>
+          <w:numId w:val="47"/>
+        </w:numPr>
         <w:jc w:val="left"/>
       </w:pPr>
+      <w:r>
+        <w:t>Algorithme de résolution des tours de Hanoi :</w:t>
+      </w:r>
+      <w:r>
+        <w:br/>
+      </w:r>
+      <w:hyperlink r:id="rId11" w:history="1">
+        <w:r>
+          <w:rPr>
+            <w:rStyle w:val="Lienhypertexte"/>
+          </w:rPr>
+          <w:t>https://www.geeksforgeeks.org/c-program-for-tower-of-hanoi/</w:t>
+        </w:r>
+      </w:hyperlink>
+      <w:r>
+        <w:t xml:space="preserve"> </w:t>
+      </w:r>
     </w:p>
     <w:sectPr>
       <w:endnotePr>
@@ -2171,7 +1934,7 @@
 <w:ftr xmlns:wpc="http://schemas.microsoft.com/office/word/2010/wordprocessingCanvas" xmlns:cx="http://schemas.microsoft.com/office/drawing/2014/chartex" xmlns:cx1="http://schemas.microsoft.com/office/drawing/2015/9/8/chartex" xmlns:cx2="http://schemas.microsoft.com/office/drawing/2015/10/21/chartex" xmlns:cx3="http://schemas.microsoft.com/office/drawing/2016/5/9/chartex" xmlns:cx4="http://schemas.microsoft.com/office/drawing/2016/5/10/chartex" xmlns:cx5="http://schemas.microsoft.com/office/drawing/2016/5/11/chartex" xmlns:cx6="http://schemas.microsoft.com/office/drawing/2016/5/12/chartex" xmlns:cx7="http://schemas.microsoft.com/office/drawing/2016/5/13/chartex" xmlns:cx8="http://schemas.microsoft.com/office/drawing/2016/5/14/chartex" xmlns:mc="http://schemas.openxmlformats.org/markup-compatibility/2006" xmlns:aink="http://schemas.microsoft.com/office/drawing/2016/ink" xmlns:am3d="http://schemas.microsoft.com/office/drawing/2017/model3d" xmlns:o="urn:schemas-microsoft-com:office:office" xmlns:r="http://schemas.openxmlformats.org/officeDocument/2006/relationships" xmlns:m="http://schemas.openxmlformats.org/officeDocument/2006/math" xmlns:v="urn:schemas-microsoft-com:vml" xmlns:wp14="http://schemas.microsoft.com/office/word/2010/wordprocessingDrawing" xmlns:wp="http://schemas.openxmlformats.org/drawingml/2006/wordprocessingDrawing" xmlns:w10="urn:schemas-microsoft-com:office:word" xmlns:w="http://schemas.openxmlformats.org/wordprocessingml/2006/main" xmlns:w14="http://schemas.microsoft.com/office/word/2010/wordml" xmlns:w15="http://schemas.microsoft.com/office/word/2012/wordml" xmlns:w16cex="http://schemas.microsoft.com/office/word/2018/wordml/cex" xmlns:w16cid="http://schemas.microsoft.com/office/word/2016/wordml/cid" xmlns:w16="http://schemas.microsoft.com/office/word/2018/wordml" xmlns:w16sdtdh="http://schemas.microsoft.com/office/word/2020/wordml/sdtdatahash" xmlns:w16se="http://schemas.microsoft.com/office/word/2015/wordml/symex" xmlns:wpg="http://schemas.microsoft.com/office/word/2010/wordprocessingGroup" xmlns:wpi="http://schemas.microsoft.com/office/word/2010/wordprocessingInk" xmlns:wne="http://schemas.microsoft.com/office/word/2006/wordml" xmlns:wps="http://schemas.microsoft.com/office/word/2010/wordprocessingShape" mc:Ignorable="w14 w15 w16se w16cid w16 w16cex w16sdtdh wp14">
   <w:tbl>
     <w:tblPr>
-      <w:tblStyle w:val="TableGrid"/>
+      <w:tblStyle w:val="Grilledutableau"/>
       <w:tblW w:w="0" w:type="auto"/>
       <w:tblBorders>
         <w:top w:val="none" w:sz="0" w:space="0" w:color="auto"/>
@@ -2274,7 +2037,7 @@
           </w:r>
           <w:r>
             <w:rPr>
-              <w:rStyle w:val="PageNumber"/>
+              <w:rStyle w:val="Numrodepage"/>
               <w:rFonts w:ascii="Helvetica" w:hAnsi="Helvetica"/>
               <w:spacing w:val="-3"/>
             </w:rPr>
@@ -2282,7 +2045,7 @@
           </w:r>
           <w:r>
             <w:rPr>
-              <w:rStyle w:val="PageNumber"/>
+              <w:rStyle w:val="Numrodepage"/>
               <w:rFonts w:ascii="Helvetica" w:hAnsi="Helvetica"/>
               <w:spacing w:val="-3"/>
             </w:rPr>
@@ -2290,7 +2053,7 @@
           </w:r>
           <w:r>
             <w:rPr>
-              <w:rStyle w:val="PageNumber"/>
+              <w:rStyle w:val="Numrodepage"/>
               <w:rFonts w:ascii="Helvetica" w:hAnsi="Helvetica"/>
               <w:spacing w:val="-3"/>
             </w:rPr>
@@ -2298,7 +2061,7 @@
           </w:r>
           <w:r>
             <w:rPr>
-              <w:rStyle w:val="PageNumber"/>
+              <w:rStyle w:val="Numrodepage"/>
               <w:rFonts w:ascii="Helvetica" w:hAnsi="Helvetica"/>
               <w:noProof/>
               <w:spacing w:val="-3"/>
@@ -2307,7 +2070,7 @@
           </w:r>
           <w:r>
             <w:rPr>
-              <w:rStyle w:val="PageNumber"/>
+              <w:rStyle w:val="Numrodepage"/>
               <w:rFonts w:ascii="Helvetica" w:hAnsi="Helvetica"/>
               <w:spacing w:val="-3"/>
             </w:rPr>
@@ -2319,7 +2082,7 @@
   </w:tbl>
   <w:p>
     <w:pPr>
-      <w:pStyle w:val="Footer"/>
+      <w:pStyle w:val="Pieddepage"/>
       <w:rPr>
         <w:sz w:val="4"/>
         <w:szCs w:val="4"/>
@@ -2352,7 +2115,7 @@
 <w:hdr xmlns:wpc="http://schemas.microsoft.com/office/word/2010/wordprocessingCanvas" xmlns:cx="http://schemas.microsoft.com/office/drawing/2014/chartex" xmlns:cx1="http://schemas.microsoft.com/office/drawing/2015/9/8/chartex" xmlns:cx2="http://schemas.microsoft.com/office/drawing/2015/10/21/chartex" xmlns:cx3="http://schemas.microsoft.com/office/drawing/2016/5/9/chartex" xmlns:cx4="http://schemas.microsoft.com/office/drawing/2016/5/10/chartex" xmlns:cx5="http://schemas.microsoft.com/office/drawing/2016/5/11/chartex" xmlns:cx6="http://schemas.microsoft.com/office/drawing/2016/5/12/chartex" xmlns:cx7="http://schemas.microsoft.com/office/drawing/2016/5/13/chartex" xmlns:cx8="http://schemas.microsoft.com/office/drawing/2016/5/14/chartex" xmlns:mc="http://schemas.openxmlformats.org/markup-compatibility/2006" xmlns:aink="http://schemas.microsoft.com/office/drawing/2016/ink" xmlns:am3d="http://schemas.microsoft.com/office/drawing/2017/model3d" xmlns:o="urn:schemas-microsoft-com:office:office" xmlns:r="http://schemas.openxmlformats.org/officeDocument/2006/relationships" xmlns:m="http://schemas.openxmlformats.org/officeDocument/2006/math" xmlns:v="urn:schemas-microsoft-com:vml" xmlns:wp14="http://schemas.microsoft.com/office/word/2010/wordprocessingDrawing" xmlns:wp="http://schemas.openxmlformats.org/drawingml/2006/wordprocessingDrawing" xmlns:w10="urn:schemas-microsoft-com:office:word" xmlns:w="http://schemas.openxmlformats.org/wordprocessingml/2006/main" xmlns:w14="http://schemas.microsoft.com/office/word/2010/wordml" xmlns:w15="http://schemas.microsoft.com/office/word/2012/wordml" xmlns:w16cex="http://schemas.microsoft.com/office/word/2018/wordml/cex" xmlns:w16cid="http://schemas.microsoft.com/office/word/2016/wordml/cid" xmlns:w16="http://schemas.microsoft.com/office/word/2018/wordml" xmlns:w16sdtdh="http://schemas.microsoft.com/office/word/2020/wordml/sdtdatahash" xmlns:w16se="http://schemas.microsoft.com/office/word/2015/wordml/symex" xmlns:wpg="http://schemas.microsoft.com/office/word/2010/wordprocessingGroup" xmlns:wpi="http://schemas.microsoft.com/office/word/2010/wordprocessingInk" xmlns:wne="http://schemas.microsoft.com/office/word/2006/wordml" xmlns:wps="http://schemas.microsoft.com/office/word/2010/wordprocessingShape" mc:Ignorable="w14 w15 w16se w16cid w16 w16cex w16sdtdh wp14">
   <w:tbl>
     <w:tblPr>
-      <w:tblStyle w:val="TableGrid"/>
+      <w:tblStyle w:val="Grilledutableau"/>
       <w:tblW w:w="0" w:type="auto"/>
       <w:tblBorders>
         <w:top w:val="none" w:sz="0" w:space="0" w:color="auto"/>
@@ -4844,7 +4607,7 @@
     <w:lvl w:ilvl="0">
       <w:start w:val="1"/>
       <w:numFmt w:val="decimal"/>
-      <w:pStyle w:val="Heading1"/>
+      <w:pStyle w:val="Titre1"/>
       <w:suff w:val="space"/>
       <w:lvlText w:val="%1"/>
       <w:lvlJc w:val="left"/>
@@ -4858,7 +4621,7 @@
     <w:lvl w:ilvl="1">
       <w:start w:val="1"/>
       <w:numFmt w:val="decimal"/>
-      <w:pStyle w:val="Heading2"/>
+      <w:pStyle w:val="Titre2"/>
       <w:suff w:val="space"/>
       <w:lvlText w:val="%1.%2"/>
       <w:lvlJc w:val="left"/>
@@ -4872,7 +4635,7 @@
     <w:lvl w:ilvl="2">
       <w:start w:val="1"/>
       <w:numFmt w:val="decimal"/>
-      <w:pStyle w:val="Heading3"/>
+      <w:pStyle w:val="Titre3"/>
       <w:suff w:val="space"/>
       <w:lvlText w:val="%1.%2.%3"/>
       <w:lvlJc w:val="left"/>
@@ -4886,7 +4649,7 @@
     <w:lvl w:ilvl="3">
       <w:start w:val="1"/>
       <w:numFmt w:val="decimal"/>
-      <w:pStyle w:val="Heading4"/>
+      <w:pStyle w:val="Titre4"/>
       <w:suff w:val="space"/>
       <w:lvlText w:val="%1.%2.%3.%4"/>
       <w:lvlJc w:val="left"/>
@@ -4900,7 +4663,7 @@
     <w:lvl w:ilvl="4">
       <w:start w:val="1"/>
       <w:numFmt w:val="decimal"/>
-      <w:pStyle w:val="Heading5"/>
+      <w:pStyle w:val="Titre5"/>
       <w:suff w:val="space"/>
       <w:lvlText w:val="%1.%2.%3.%4.%5"/>
       <w:lvlJc w:val="left"/>
@@ -4914,7 +4677,7 @@
     <w:lvl w:ilvl="5">
       <w:start w:val="1"/>
       <w:numFmt w:val="decimal"/>
-      <w:pStyle w:val="Heading6"/>
+      <w:pStyle w:val="Titre6"/>
       <w:suff w:val="space"/>
       <w:lvlText w:val="%1.%2.%3.%4.%5.%6"/>
       <w:lvlJc w:val="left"/>
@@ -8083,9 +7846,9 @@
       <w:sz w:val="24"/>
     </w:rPr>
   </w:style>
-  <w:style w:type="paragraph" w:styleId="Heading1">
+  <w:style w:type="paragraph" w:styleId="Titre1">
     <w:name w:val="heading 1"/>
-    <w:basedOn w:val="Title"/>
+    <w:basedOn w:val="Titre"/>
     <w:next w:val="Normal"/>
     <w:qFormat/>
     <w:rsid w:val="00C81A77"/>
@@ -8102,7 +7865,7 @@
       <w:szCs w:val="48"/>
     </w:rPr>
   </w:style>
-  <w:style w:type="paragraph" w:styleId="Heading2">
+  <w:style w:type="paragraph" w:styleId="Titre2">
     <w:name w:val="heading 2"/>
     <w:basedOn w:val="Normal"/>
     <w:next w:val="Normal"/>
@@ -8124,7 +7887,7 @@
       <w:szCs w:val="36"/>
     </w:rPr>
   </w:style>
-  <w:style w:type="paragraph" w:styleId="Heading3">
+  <w:style w:type="paragraph" w:styleId="Titre3">
     <w:name w:val="heading 3"/>
     <w:basedOn w:val="Normal"/>
     <w:next w:val="Normal"/>
@@ -8145,7 +7908,7 @@
       <w:szCs w:val="32"/>
     </w:rPr>
   </w:style>
-  <w:style w:type="paragraph" w:styleId="Heading4">
+  <w:style w:type="paragraph" w:styleId="Titre4">
     <w:name w:val="heading 4"/>
     <w:basedOn w:val="Normal"/>
     <w:next w:val="Normal"/>
@@ -8166,7 +7929,7 @@
       <w:szCs w:val="28"/>
     </w:rPr>
   </w:style>
-  <w:style w:type="paragraph" w:styleId="Heading5">
+  <w:style w:type="paragraph" w:styleId="Titre5">
     <w:name w:val="heading 5"/>
     <w:basedOn w:val="Normal"/>
     <w:next w:val="Normal"/>
@@ -8186,7 +7949,7 @@
       <w:szCs w:val="22"/>
     </w:rPr>
   </w:style>
-  <w:style w:type="paragraph" w:styleId="Heading6">
+  <w:style w:type="paragraph" w:styleId="Titre6">
     <w:name w:val="heading 6"/>
     <w:basedOn w:val="Normal"/>
     <w:next w:val="Normal"/>
@@ -8206,7 +7969,7 @@
       <w:szCs w:val="22"/>
     </w:rPr>
   </w:style>
-  <w:style w:type="paragraph" w:styleId="Heading7">
+  <w:style w:type="paragraph" w:styleId="Titre7">
     <w:name w:val="heading 7"/>
     <w:basedOn w:val="Normal"/>
     <w:next w:val="Normal"/>
@@ -8219,7 +7982,7 @@
       <w:rFonts w:cs="Arial"/>
     </w:rPr>
   </w:style>
-  <w:style w:type="paragraph" w:styleId="Heading8">
+  <w:style w:type="paragraph" w:styleId="Titre8">
     <w:name w:val="heading 8"/>
     <w:basedOn w:val="Normal"/>
     <w:next w:val="Normal"/>
@@ -8234,7 +7997,7 @@
       <w:iCs/>
     </w:rPr>
   </w:style>
-  <w:style w:type="paragraph" w:styleId="Heading9">
+  <w:style w:type="paragraph" w:styleId="Titre9">
     <w:name w:val="heading 9"/>
     <w:basedOn w:val="Normal"/>
     <w:next w:val="Normal"/>
@@ -8249,13 +8012,13 @@
       <w:rFonts w:ascii="Arial Narrow" w:hAnsi="Arial Narrow"/>
     </w:rPr>
   </w:style>
-  <w:style w:type="character" w:default="1" w:styleId="DefaultParagraphFont">
+  <w:style w:type="character" w:default="1" w:styleId="Policepardfaut">
     <w:name w:val="Default Paragraph Font"/>
     <w:uiPriority w:val="1"/>
     <w:semiHidden/>
     <w:unhideWhenUsed/>
   </w:style>
-  <w:style w:type="table" w:default="1" w:styleId="TableNormal">
+  <w:style w:type="table" w:default="1" w:styleId="TableauNormal">
     <w:name w:val="Normal Table"/>
     <w:uiPriority w:val="99"/>
     <w:semiHidden/>
@@ -8270,18 +8033,18 @@
       </w:tblCellMar>
     </w:tblPr>
   </w:style>
-  <w:style w:type="numbering" w:default="1" w:styleId="NoList">
+  <w:style w:type="numbering" w:default="1" w:styleId="Aucuneliste">
     <w:name w:val="No List"/>
     <w:uiPriority w:val="99"/>
     <w:semiHidden/>
     <w:unhideWhenUsed/>
   </w:style>
-  <w:style w:type="character" w:styleId="FootnoteReference">
+  <w:style w:type="character" w:styleId="Appelnotedebasdep">
     <w:name w:val="footnote reference"/>
-    <w:basedOn w:val="DefaultParagraphFont"/>
+    <w:basedOn w:val="Policepardfaut"/>
     <w:semiHidden/>
   </w:style>
-  <w:style w:type="paragraph" w:styleId="Header">
+  <w:style w:type="paragraph" w:styleId="En-tte">
     <w:name w:val="header"/>
     <w:basedOn w:val="Normal"/>
     <w:pPr>
@@ -8291,7 +8054,7 @@
       </w:tabs>
     </w:pPr>
   </w:style>
-  <w:style w:type="paragraph" w:styleId="Footer">
+  <w:style w:type="paragraph" w:styleId="Pieddepage">
     <w:name w:val="footer"/>
     <w:basedOn w:val="Normal"/>
     <w:pPr>
@@ -8301,14 +8064,14 @@
       </w:tabs>
     </w:pPr>
   </w:style>
-  <w:style w:type="paragraph" w:styleId="TOC1">
+  <w:style w:type="paragraph" w:styleId="TM1">
     <w:name w:val="toc 1"/>
     <w:basedOn w:val="Normal"/>
     <w:next w:val="Normal"/>
     <w:autoRedefine/>
     <w:uiPriority w:val="39"/>
   </w:style>
-  <w:style w:type="paragraph" w:styleId="TOC2">
+  <w:style w:type="paragraph" w:styleId="TM2">
     <w:name w:val="toc 2"/>
     <w:basedOn w:val="Normal"/>
     <w:next w:val="Normal"/>
@@ -8318,7 +8081,7 @@
       <w:ind w:left="200"/>
     </w:pPr>
   </w:style>
-  <w:style w:type="paragraph" w:styleId="TOC3">
+  <w:style w:type="paragraph" w:styleId="TM3">
     <w:name w:val="toc 3"/>
     <w:basedOn w:val="Normal"/>
     <w:next w:val="Normal"/>
@@ -8328,7 +8091,7 @@
       <w:ind w:left="400"/>
     </w:pPr>
   </w:style>
-  <w:style w:type="paragraph" w:styleId="TOC4">
+  <w:style w:type="paragraph" w:styleId="TM4">
     <w:name w:val="toc 4"/>
     <w:basedOn w:val="Normal"/>
     <w:next w:val="Normal"/>
@@ -8338,7 +8101,7 @@
       <w:ind w:left="600"/>
     </w:pPr>
   </w:style>
-  <w:style w:type="paragraph" w:styleId="TOC5">
+  <w:style w:type="paragraph" w:styleId="TM5">
     <w:name w:val="toc 5"/>
     <w:basedOn w:val="Normal"/>
     <w:next w:val="Normal"/>
@@ -8348,7 +8111,7 @@
       <w:ind w:left="800"/>
     </w:pPr>
   </w:style>
-  <w:style w:type="paragraph" w:styleId="TOC6">
+  <w:style w:type="paragraph" w:styleId="TM6">
     <w:name w:val="toc 6"/>
     <w:basedOn w:val="Normal"/>
     <w:next w:val="Normal"/>
@@ -8358,7 +8121,7 @@
       <w:ind w:left="1000"/>
     </w:pPr>
   </w:style>
-  <w:style w:type="paragraph" w:styleId="TOC7">
+  <w:style w:type="paragraph" w:styleId="TM7">
     <w:name w:val="toc 7"/>
     <w:basedOn w:val="Normal"/>
     <w:next w:val="Normal"/>
@@ -8368,7 +8131,7 @@
       <w:ind w:left="1200"/>
     </w:pPr>
   </w:style>
-  <w:style w:type="paragraph" w:styleId="TOC8">
+  <w:style w:type="paragraph" w:styleId="TM8">
     <w:name w:val="toc 8"/>
     <w:basedOn w:val="Normal"/>
     <w:next w:val="Normal"/>
@@ -8378,7 +8141,7 @@
       <w:ind w:left="1400"/>
     </w:pPr>
   </w:style>
-  <w:style w:type="paragraph" w:styleId="TOC9">
+  <w:style w:type="paragraph" w:styleId="TM9">
     <w:name w:val="toc 9"/>
     <w:basedOn w:val="Normal"/>
     <w:next w:val="Normal"/>
@@ -8478,16 +8241,16 @@
       <w:ind w:left="2160" w:hanging="240"/>
     </w:pPr>
   </w:style>
-  <w:style w:type="paragraph" w:styleId="IndexHeading">
+  <w:style w:type="paragraph" w:styleId="Titreindex">
     <w:name w:val="index heading"/>
     <w:basedOn w:val="Normal"/>
     <w:next w:val="Index1"/>
     <w:semiHidden/>
   </w:style>
-  <w:style w:type="paragraph" w:styleId="Title">
+  <w:style w:type="paragraph" w:styleId="Titre">
     <w:name w:val="Title"/>
     <w:basedOn w:val="Normal"/>
-    <w:link w:val="TitleChar"/>
+    <w:link w:val="TitreCar"/>
     <w:qFormat/>
     <w:rsid w:val="00C81A77"/>
     <w:pPr>
@@ -8501,9 +8264,9 @@
       <w:szCs w:val="96"/>
     </w:rPr>
   </w:style>
-  <w:style w:type="table" w:styleId="TableGrid">
+  <w:style w:type="table" w:styleId="Grilledutableau">
     <w:name w:val="Table Grid"/>
-    <w:basedOn w:val="TableNormal"/>
+    <w:basedOn w:val="TableauNormal"/>
     <w:uiPriority w:val="39"/>
     <w:rsid w:val="00A608B5"/>
     <w:pPr>
@@ -8521,12 +8284,12 @@
       </w:tblBorders>
     </w:tblPr>
   </w:style>
-  <w:style w:type="character" w:styleId="PageNumber">
+  <w:style w:type="character" w:styleId="Numrodepage">
     <w:name w:val="page number"/>
-    <w:basedOn w:val="DefaultParagraphFont"/>
+    <w:basedOn w:val="Policepardfaut"/>
     <w:rsid w:val="00B56DE3"/>
   </w:style>
-  <w:style w:type="paragraph" w:styleId="ListParagraph">
+  <w:style w:type="paragraph" w:styleId="Paragraphedeliste">
     <w:name w:val="List Paragraph"/>
     <w:basedOn w:val="Normal"/>
     <w:uiPriority w:val="1"/>
@@ -8537,10 +8300,10 @@
       <w:contextualSpacing/>
     </w:pPr>
   </w:style>
-  <w:style w:type="paragraph" w:styleId="BalloonText">
+  <w:style w:type="paragraph" w:styleId="Textedebulles">
     <w:name w:val="Balloon Text"/>
     <w:basedOn w:val="Normal"/>
-    <w:link w:val="BalloonTextChar"/>
+    <w:link w:val="TextedebullesCar"/>
     <w:uiPriority w:val="99"/>
     <w:semiHidden/>
     <w:unhideWhenUsed/>
@@ -8551,10 +8314,10 @@
       <w:szCs w:val="16"/>
     </w:rPr>
   </w:style>
-  <w:style w:type="character" w:customStyle="1" w:styleId="BalloonTextChar">
-    <w:name w:val="Balloon Text Char"/>
-    <w:basedOn w:val="DefaultParagraphFont"/>
-    <w:link w:val="BalloonText"/>
+  <w:style w:type="character" w:customStyle="1" w:styleId="TextedebullesCar">
+    <w:name w:val="Texte de bulles Car"/>
+    <w:basedOn w:val="Policepardfaut"/>
+    <w:link w:val="Textedebulles"/>
     <w:uiPriority w:val="99"/>
     <w:semiHidden/>
     <w:rsid w:val="00C62D06"/>
@@ -8565,9 +8328,9 @@
       <w:lang w:val="fr-FR" w:eastAsia="fr-FR"/>
     </w:rPr>
   </w:style>
-  <w:style w:type="character" w:styleId="PlaceholderText">
+  <w:style w:type="character" w:styleId="Textedelespacerserv">
     <w:name w:val="Placeholder Text"/>
-    <w:basedOn w:val="DefaultParagraphFont"/>
+    <w:basedOn w:val="Policepardfaut"/>
     <w:uiPriority w:val="99"/>
     <w:semiHidden/>
     <w:rsid w:val="0037026E"/>
@@ -8591,9 +8354,9 @@
       <w:rFonts w:eastAsiaTheme="minorEastAsia"/>
     </w:rPr>
   </w:style>
-  <w:style w:type="paragraph" w:styleId="TOCHeading">
+  <w:style w:type="paragraph" w:styleId="En-ttedetabledesmatires">
     <w:name w:val="TOC Heading"/>
-    <w:basedOn w:val="Heading1"/>
+    <w:basedOn w:val="Titre1"/>
     <w:next w:val="Normal"/>
     <w:uiPriority w:val="39"/>
     <w:unhideWhenUsed/>
@@ -8616,9 +8379,9 @@
       <w:szCs w:val="28"/>
     </w:rPr>
   </w:style>
-  <w:style w:type="character" w:styleId="Hyperlink">
+  <w:style w:type="character" w:styleId="Lienhypertexte">
     <w:name w:val="Hyperlink"/>
-    <w:basedOn w:val="DefaultParagraphFont"/>
+    <w:basedOn w:val="Policepardfaut"/>
     <w:uiPriority w:val="99"/>
     <w:unhideWhenUsed/>
     <w:rsid w:val="0004199F"/>
@@ -8627,10 +8390,10 @@
       <w:u w:val="single"/>
     </w:rPr>
   </w:style>
-  <w:style w:type="character" w:customStyle="1" w:styleId="TitleChar">
-    <w:name w:val="Title Char"/>
-    <w:basedOn w:val="DefaultParagraphFont"/>
-    <w:link w:val="Title"/>
+  <w:style w:type="character" w:customStyle="1" w:styleId="TitreCar">
+    <w:name w:val="Titre Car"/>
+    <w:basedOn w:val="Policepardfaut"/>
+    <w:link w:val="Titre"/>
     <w:rsid w:val="007232F6"/>
     <w:rPr>
       <w:rFonts w:ascii="Arial" w:hAnsi="Arial" w:cs="Arial"/>
@@ -8641,7 +8404,7 @@
   </w:style>
   <w:style w:type="character" w:customStyle="1" w:styleId="fontstyle01">
     <w:name w:val="fontstyle01"/>
-    <w:basedOn w:val="DefaultParagraphFont"/>
+    <w:basedOn w:val="Policepardfaut"/>
     <w:rsid w:val="007232F6"/>
     <w:rPr>
       <w:rFonts w:ascii="SFRM1095" w:hAnsi="SFRM1095" w:hint="default"/>
@@ -8656,7 +8419,7 @@
   </w:style>
   <w:style w:type="character" w:customStyle="1" w:styleId="fontstyle21">
     <w:name w:val="fontstyle21"/>
-    <w:basedOn w:val="DefaultParagraphFont"/>
+    <w:basedOn w:val="Policepardfaut"/>
     <w:rsid w:val="007232F6"/>
     <w:rPr>
       <w:rFonts w:ascii="SFTT1095" w:hAnsi="SFTT1095" w:hint="default"/>
@@ -8671,7 +8434,7 @@
   </w:style>
   <w:style w:type="character" w:customStyle="1" w:styleId="fontstyle31">
     <w:name w:val="fontstyle31"/>
-    <w:basedOn w:val="DefaultParagraphFont"/>
+    <w:basedOn w:val="Policepardfaut"/>
     <w:rsid w:val="007232F6"/>
     <w:rPr>
       <w:rFonts w:ascii="SFBX1095" w:hAnsi="SFBX1095" w:hint="default"/>
@@ -8684,9 +8447,9 @@
       <w:szCs w:val="22"/>
     </w:rPr>
   </w:style>
-  <w:style w:type="table" w:styleId="GridTable5Dark-Accent1">
+  <w:style w:type="table" w:styleId="TableauGrille5Fonc-Accentuation1">
     <w:name w:val="Grid Table 5 Dark Accent 1"/>
-    <w:basedOn w:val="TableNormal"/>
+    <w:basedOn w:val="TableauNormal"/>
     <w:uiPriority w:val="50"/>
     <w:rsid w:val="004943EE"/>
     <w:tblPr>
@@ -8787,9 +8550,9 @@
       </w:tcPr>
     </w:tblStylePr>
   </w:style>
-  <w:style w:type="character" w:styleId="UnresolvedMention">
+  <w:style w:type="character" w:styleId="Mentionnonrsolue">
     <w:name w:val="Unresolved Mention"/>
-    <w:basedOn w:val="DefaultParagraphFont"/>
+    <w:basedOn w:val="Policepardfaut"/>
     <w:uiPriority w:val="99"/>
     <w:semiHidden/>
     <w:unhideWhenUsed/>

</xml_diff>

<commit_message>
Ajout des description de classe de Ivan
</commit_message>
<xml_diff>
--- a/Raport.docx
+++ b/Raport.docx
@@ -288,8 +288,18 @@
           <w:sz w:val="28"/>
           <w:szCs w:val="28"/>
         </w:rPr>
-        <w:t>Ivan Vecerina</w:t>
-      </w:r>
+        <w:t xml:space="preserve">Ivan </w:t>
+      </w:r>
+      <w:proofErr w:type="spellStart"/>
+      <w:r>
+        <w:rPr>
+          <w:rFonts w:cs="Arial"/>
+          <w:sz w:val="28"/>
+          <w:szCs w:val="28"/>
+        </w:rPr>
+        <w:t>Vecerina</w:t>
+      </w:r>
+      <w:proofErr w:type="spellEnd"/>
     </w:p>
     <w:p>
       <w:pPr>
@@ -384,6 +394,7 @@
         </w:rPr>
         <w:t xml:space="preserve"> </w:t>
       </w:r>
+      <w:proofErr w:type="spellStart"/>
       <w:r>
         <w:rPr>
           <w:rFonts w:cs="Arial"/>
@@ -392,6 +403,7 @@
         </w:rPr>
         <w:t>Donini</w:t>
       </w:r>
+      <w:proofErr w:type="spellEnd"/>
     </w:p>
     <w:p>
       <w:pPr>
@@ -418,6 +430,7 @@
         </w:rPr>
         <w:t xml:space="preserve"> </w:t>
       </w:r>
+      <w:proofErr w:type="spellStart"/>
       <w:r>
         <w:rPr>
           <w:rFonts w:cs="Arial"/>
@@ -426,6 +439,7 @@
         </w:rPr>
         <w:t>Decorvet</w:t>
       </w:r>
+      <w:proofErr w:type="spellEnd"/>
     </w:p>
     <w:p>
       <w:pPr>
@@ -1290,7 +1304,77 @@
         <w:rPr>
           <w:rFonts w:cs="Arial"/>
         </w:rPr>
-        <w:t>, nous devons déveloper les classes nécéssaire à la representation du problème des tours de Hanoi ainsi que les fonctions requisent pour ça resolution. Les tours de Hanoi sont représentées par 3 stacks</w:t>
+        <w:t xml:space="preserve">, nous devons </w:t>
+      </w:r>
+      <w:proofErr w:type="spellStart"/>
+      <w:r>
+        <w:rPr>
+          <w:rFonts w:cs="Arial"/>
+        </w:rPr>
+        <w:t>déveloper</w:t>
+      </w:r>
+      <w:proofErr w:type="spellEnd"/>
+      <w:r>
+        <w:rPr>
+          <w:rFonts w:cs="Arial"/>
+        </w:rPr>
+        <w:t xml:space="preserve"> les classes </w:t>
+      </w:r>
+      <w:proofErr w:type="spellStart"/>
+      <w:r>
+        <w:rPr>
+          <w:rFonts w:cs="Arial"/>
+        </w:rPr>
+        <w:t>nécéssaire</w:t>
+      </w:r>
+      <w:proofErr w:type="spellEnd"/>
+      <w:r>
+        <w:rPr>
+          <w:rFonts w:cs="Arial"/>
+        </w:rPr>
+        <w:t xml:space="preserve"> à la </w:t>
+      </w:r>
+      <w:proofErr w:type="spellStart"/>
+      <w:r>
+        <w:rPr>
+          <w:rFonts w:cs="Arial"/>
+        </w:rPr>
+        <w:t>representation</w:t>
+      </w:r>
+      <w:proofErr w:type="spellEnd"/>
+      <w:r>
+        <w:rPr>
+          <w:rFonts w:cs="Arial"/>
+        </w:rPr>
+        <w:t xml:space="preserve"> du problème des tours de Hanoi ainsi que les fonctions </w:t>
+      </w:r>
+      <w:proofErr w:type="spellStart"/>
+      <w:r>
+        <w:rPr>
+          <w:rFonts w:cs="Arial"/>
+        </w:rPr>
+        <w:t>requisent</w:t>
+      </w:r>
+      <w:proofErr w:type="spellEnd"/>
+      <w:r>
+        <w:rPr>
+          <w:rFonts w:cs="Arial"/>
+        </w:rPr>
+        <w:t xml:space="preserve"> pour ça </w:t>
+      </w:r>
+      <w:proofErr w:type="spellStart"/>
+      <w:r>
+        <w:rPr>
+          <w:rFonts w:cs="Arial"/>
+        </w:rPr>
+        <w:t>resolution</w:t>
+      </w:r>
+      <w:proofErr w:type="spellEnd"/>
+      <w:r>
+        <w:rPr>
+          <w:rFonts w:cs="Arial"/>
+        </w:rPr>
+        <w:t>. Les tours de Hanoi sont représentées par 3 stacks</w:t>
       </w:r>
     </w:p>
     <w:p>
@@ -1330,6 +1414,172 @@
     </w:p>
     <w:p>
       <w:pPr>
+        <w:pStyle w:val="Titre3"/>
+        <w:numPr>
+          <w:ilvl w:val="2"/>
+          <w:numId w:val="49"/>
+        </w:numPr>
+      </w:pPr>
+      <w:proofErr w:type="spellStart"/>
+      <w:r>
+        <w:t>Element</w:t>
+      </w:r>
+      <w:proofErr w:type="spellEnd"/>
+    </w:p>
+    <w:p>
+      <w:r>
+        <w:t xml:space="preserve">La classe </w:t>
+      </w:r>
+      <w:proofErr w:type="spellStart"/>
+      <w:r>
+        <w:t>element</w:t>
+      </w:r>
+      <w:proofErr w:type="spellEnd"/>
+      <w:r>
+        <w:t xml:space="preserve"> représente les disques. Elle contient une valeur et une référence sur l’élément</w:t>
+      </w:r>
+      <w:r>
+        <w:rPr>
+          <w:lang/>
+        </w:rPr>
+        <w:t xml:space="preserve"> </w:t>
+      </w:r>
+      <w:r>
+        <w:t>(le disque) en dessous.</w:t>
+      </w:r>
+    </w:p>
+    <w:p>
+      <w:r>
+        <w:t>Elle n’a que des getters comme méthodes.</w:t>
+      </w:r>
+    </w:p>
+    <w:p>
+      <w:pPr>
+        <w:pStyle w:val="Titre3"/>
+        <w:numPr>
+          <w:ilvl w:val="2"/>
+          <w:numId w:val="49"/>
+        </w:numPr>
+      </w:pPr>
+      <w:r>
+        <w:t>Stack</w:t>
+      </w:r>
+    </w:p>
+    <w:p>
+      <w:r>
+        <w:t>La classe stack représente une aiguille. Elle n’a que deux attributs, soit une hauteur et une référence sur l’objet au sommet.</w:t>
+      </w:r>
+    </w:p>
+    <w:p>
+      <w:r>
+        <w:t xml:space="preserve">Comme une stack classique, elle proposent les méthodes </w:t>
+      </w:r>
+      <w:proofErr w:type="gramStart"/>
+      <w:r>
+        <w:t>push(</w:t>
+      </w:r>
+      <w:proofErr w:type="gramEnd"/>
+      <w:r>
+        <w:t xml:space="preserve">), pop(), </w:t>
+      </w:r>
+      <w:proofErr w:type="spellStart"/>
+      <w:r>
+        <w:t>toArray</w:t>
+      </w:r>
+      <w:proofErr w:type="spellEnd"/>
+      <w:r>
+        <w:t xml:space="preserve">() et </w:t>
+      </w:r>
+      <w:proofErr w:type="spellStart"/>
+      <w:r>
+        <w:t>toString</w:t>
+      </w:r>
+      <w:proofErr w:type="spellEnd"/>
+      <w:r>
+        <w:t>() en plus des getters.</w:t>
+      </w:r>
+    </w:p>
+    <w:p>
+      <w:pPr>
+        <w:pStyle w:val="Titre3"/>
+        <w:numPr>
+          <w:ilvl w:val="2"/>
+          <w:numId w:val="49"/>
+        </w:numPr>
+      </w:pPr>
+      <w:proofErr w:type="spellStart"/>
+      <w:r>
+        <w:t>ElementIterator</w:t>
+      </w:r>
+      <w:proofErr w:type="spellEnd"/>
+    </w:p>
+    <w:p>
+      <w:proofErr w:type="spellStart"/>
+      <w:r>
+        <w:t>ElementIterator</w:t>
+      </w:r>
+      <w:proofErr w:type="spellEnd"/>
+      <w:r>
+        <w:t xml:space="preserve"> est une classe fonctionnelle nous permettant de parcourir les éléments </w:t>
+      </w:r>
+      <w:proofErr w:type="gramStart"/>
+      <w:r>
+        <w:t>de la stacks</w:t>
+      </w:r>
+      <w:proofErr w:type="gramEnd"/>
+      <w:r>
+        <w:t xml:space="preserve"> en partant du sommet. Elle n’a pour attribut qu’une référence sur un élément initialisé au sommet de </w:t>
+      </w:r>
+      <w:proofErr w:type="gramStart"/>
+      <w:r>
+        <w:t>la stack</w:t>
+      </w:r>
+      <w:proofErr w:type="gramEnd"/>
+      <w:r>
+        <w:t>.</w:t>
+      </w:r>
+    </w:p>
+    <w:p>
+      <w:r>
+        <w:t xml:space="preserve">Elle propose les méthodes classiques, </w:t>
+      </w:r>
+      <w:proofErr w:type="spellStart"/>
+      <w:proofErr w:type="gramStart"/>
+      <w:r>
+        <w:t>next</w:t>
+      </w:r>
+      <w:proofErr w:type="spellEnd"/>
+      <w:r>
+        <w:t>(</w:t>
+      </w:r>
+      <w:proofErr w:type="gramEnd"/>
+      <w:r>
+        <w:t xml:space="preserve">) et </w:t>
+      </w:r>
+      <w:proofErr w:type="spellStart"/>
+      <w:r>
+        <w:t>hasNext</w:t>
+      </w:r>
+      <w:proofErr w:type="spellEnd"/>
+      <w:r>
+        <w:t xml:space="preserve">(). En plus de ces deux méthodes, elle propose la méthode </w:t>
+      </w:r>
+      <w:proofErr w:type="spellStart"/>
+      <w:proofErr w:type="gramStart"/>
+      <w:r>
+        <w:t>getElementValue</w:t>
+      </w:r>
+      <w:proofErr w:type="spellEnd"/>
+      <w:r>
+        <w:t>(</w:t>
+      </w:r>
+      <w:proofErr w:type="gramEnd"/>
+      <w:r>
+        <w:t xml:space="preserve">) qui retourne la valeur de l’élément référencé. </w:t>
+      </w:r>
+    </w:p>
+    <w:p>
+      <w:pPr>
         <w:jc w:val="left"/>
       </w:pPr>
     </w:p>
@@ -1405,7 +1655,18 @@
         <w:jc w:val="left"/>
       </w:pPr>
       <w:r>
-        <w:t xml:space="preserve">Cependant, il est possible qu'il y ait encore plus d'un disque à déplacer. Et bien l'algorithme va essayer de résoudre ca en regardant le problème, mais avec une taille de </w:t>
+        <w:lastRenderedPageBreak/>
+        <w:t xml:space="preserve">Cependant, il est possible qu'il y ait encore plus d'un disque à déplacer. Et bien l'algorithme va essayer de résoudre </w:t>
+      </w:r>
+      <w:proofErr w:type="spellStart"/>
+      <w:proofErr w:type="gramStart"/>
+      <w:r>
+        <w:t>ca</w:t>
+      </w:r>
+      <w:proofErr w:type="spellEnd"/>
+      <w:proofErr w:type="gramEnd"/>
+      <w:r>
+        <w:t xml:space="preserve"> en regardant le problème, mais avec une taille de </w:t>
       </w:r>
       <w:r>
         <w:t>tour de n-2, et en utilisant non plus le pilier central comme objectif, mais le 3</w:t>
@@ -1461,7 +1722,15 @@
         <w:t>on déplace le disque de taille 2</w:t>
       </w:r>
       <w:r>
-        <w:t xml:space="preserve"> sur la tour qui n'a pas servit juste avant (d’où aucun disque n'est parti et aucun n'est arrivé). À ce moment, </w:t>
+        <w:t xml:space="preserve"> sur la tour qui n'a pas </w:t>
+      </w:r>
+      <w:proofErr w:type="spellStart"/>
+      <w:r>
+        <w:t>servit</w:t>
+      </w:r>
+      <w:proofErr w:type="spellEnd"/>
+      <w:r>
+        <w:t xml:space="preserve"> juste avant (d’où aucun disque n'est parti et aucun n'est arrivé). À ce moment, </w:t>
       </w:r>
       <w:r>
         <w:t xml:space="preserve">le nouveau but est de déplacer </w:t>
@@ -1486,7 +1755,15 @@
         <w:t>L'algorithme continue ainsi jusqu'à quitter la récursion, ce qui si</w:t>
       </w:r>
       <w:r>
-        <w:t>gnifie qu'il a déplacer l'entièreté des disque sur le pilier cible, et que le problème des tours de Hanoi est donc résolu.</w:t>
+        <w:t xml:space="preserve">gnifie qu'il a déplacer l'entièreté </w:t>
+      </w:r>
+      <w:proofErr w:type="gramStart"/>
+      <w:r>
+        <w:t>des disque</w:t>
+      </w:r>
+      <w:proofErr w:type="gramEnd"/>
+      <w:r>
+        <w:t xml:space="preserve"> sur le pilier cible, et que le problème des tours de Hanoi est donc résolu.</w:t>
       </w:r>
     </w:p>
     <w:p>
@@ -1500,7 +1777,6 @@
       </w:pPr>
       <w:bookmarkStart w:id="5" w:name="_Toc89272768"/>
       <w:r>
-        <w:lastRenderedPageBreak/>
         <w:t>Réponse à la question</w:t>
       </w:r>
       <w:bookmarkEnd w:id="5"/>
@@ -1545,8 +1821,16 @@
         <w:rPr>
           <w:rFonts w:cs="Arial"/>
         </w:rPr>
-        <w:t>Le nombre de coups minimal pour résoudre le problème des Tours de Hanoi et de:</w:t>
-      </w:r>
+        <w:t xml:space="preserve">Le nombre de coups minimal pour résoudre le problème des Tours de Hanoi et </w:t>
+      </w:r>
+      <w:proofErr w:type="gramStart"/>
+      <w:r>
+        <w:rPr>
+          <w:rFonts w:cs="Arial"/>
+        </w:rPr>
+        <w:t>de:</w:t>
+      </w:r>
+      <w:proofErr w:type="gramEnd"/>
     </w:p>
     <w:p>
       <w:pPr>
@@ -1845,7 +2129,15 @@
         </w:rPr>
       </w:pPr>
       <w:r>
-        <w:t>Pour la stack, ses éléments et l’itérateur génériques, nous nous sommes inspires de l’im</w:t>
+        <w:t xml:space="preserve">Pour </w:t>
+      </w:r>
+      <w:proofErr w:type="gramStart"/>
+      <w:r>
+        <w:t>la stack</w:t>
+      </w:r>
+      <w:proofErr w:type="gramEnd"/>
+      <w:r>
+        <w:t>, ses éléments et l’itérateur génériques, nous nous sommes inspires de l’im</w:t>
       </w:r>
       <w:r>
         <w:t>plémentation proposée par :</w:t>
@@ -2003,8 +2295,18 @@
               <w:spacing w:val="-3"/>
               <w:lang w:val="en-US"/>
             </w:rPr>
-            <w:t>Ivan Vecerina</w:t>
+            <w:t xml:space="preserve">Ivan </w:t>
           </w:r>
+          <w:proofErr w:type="spellStart"/>
+          <w:r>
+            <w:rPr>
+              <w:rFonts w:ascii="Helvetica" w:hAnsi="Helvetica"/>
+              <w:spacing w:val="-3"/>
+              <w:lang w:val="en-US"/>
+            </w:rPr>
+            <w:t>Vecerina</w:t>
+          </w:r>
+          <w:proofErr w:type="spellEnd"/>
           <w:r>
             <w:rPr>
               <w:rFonts w:ascii="Helvetica" w:hAnsi="Helvetica"/>
@@ -7440,6 +7742,36 @@
   </w:num>
   <w:num w:numId="48">
     <w:abstractNumId w:val="38"/>
+  </w:num>
+  <w:num w:numId="49">
+    <w:abstractNumId w:val="21"/>
+    <w:lvlOverride w:ilvl="0">
+      <w:startOverride w:val="1"/>
+    </w:lvlOverride>
+    <w:lvlOverride w:ilvl="1">
+      <w:startOverride w:val="1"/>
+    </w:lvlOverride>
+    <w:lvlOverride w:ilvl="2">
+      <w:startOverride w:val="1"/>
+    </w:lvlOverride>
+    <w:lvlOverride w:ilvl="3">
+      <w:startOverride w:val="1"/>
+    </w:lvlOverride>
+    <w:lvlOverride w:ilvl="4">
+      <w:startOverride w:val="1"/>
+    </w:lvlOverride>
+    <w:lvlOverride w:ilvl="5">
+      <w:startOverride w:val="1"/>
+    </w:lvlOverride>
+    <w:lvlOverride w:ilvl="6">
+      <w:startOverride w:val="1"/>
+    </w:lvlOverride>
+    <w:lvlOverride w:ilvl="7">
+      <w:startOverride w:val="1"/>
+    </w:lvlOverride>
+    <w:lvlOverride w:ilvl="8">
+      <w:startOverride w:val="1"/>
+    </w:lvlOverride>
   </w:num>
 </w:numbering>
 </file>
@@ -7891,6 +8223,7 @@
     <w:name w:val="heading 3"/>
     <w:basedOn w:val="Normal"/>
     <w:next w:val="Normal"/>
+    <w:link w:val="Titre3Car"/>
     <w:qFormat/>
     <w:rsid w:val="00A8683F"/>
     <w:pPr>
@@ -8562,6 +8895,17 @@
       <w:shd w:val="clear" w:color="auto" w:fill="E1DFDD"/>
     </w:rPr>
   </w:style>
+  <w:style w:type="character" w:customStyle="1" w:styleId="Titre3Car">
+    <w:name w:val="Titre 3 Car"/>
+    <w:basedOn w:val="Policepardfaut"/>
+    <w:link w:val="Titre3"/>
+    <w:rsid w:val="000548DA"/>
+    <w:rPr>
+      <w:rFonts w:ascii="Arial" w:hAnsi="Arial" w:cs="Arial"/>
+      <w:sz w:val="32"/>
+      <w:szCs w:val="32"/>
+    </w:rPr>
+  </w:style>
 </w:styles>
 </file>
 

</xml_diff>

<commit_message>
Ajout des description des classes Hanoi et HanoiDisplayer
</commit_message>
<xml_diff>
--- a/Raport.docx
+++ b/Raport.docx
@@ -288,18 +288,8 @@
           <w:sz w:val="28"/>
           <w:szCs w:val="28"/>
         </w:rPr>
-        <w:t xml:space="preserve">Ivan </w:t>
-      </w:r>
-      <w:proofErr w:type="spellStart"/>
-      <w:r>
-        <w:rPr>
-          <w:rFonts w:cs="Arial"/>
-          <w:sz w:val="28"/>
-          <w:szCs w:val="28"/>
-        </w:rPr>
-        <w:t>Vecerina</w:t>
-      </w:r>
-      <w:proofErr w:type="spellEnd"/>
+        <w:t>Ivan Vecerina</w:t>
+      </w:r>
     </w:p>
     <w:p>
       <w:pPr>
@@ -394,7 +384,6 @@
         </w:rPr>
         <w:t xml:space="preserve"> </w:t>
       </w:r>
-      <w:proofErr w:type="spellStart"/>
       <w:r>
         <w:rPr>
           <w:rFonts w:cs="Arial"/>
@@ -403,7 +392,6 @@
         </w:rPr>
         <w:t>Donini</w:t>
       </w:r>
-      <w:proofErr w:type="spellEnd"/>
     </w:p>
     <w:p>
       <w:pPr>
@@ -430,7 +418,6 @@
         </w:rPr>
         <w:t xml:space="preserve"> </w:t>
       </w:r>
-      <w:proofErr w:type="spellStart"/>
       <w:r>
         <w:rPr>
           <w:rFonts w:cs="Arial"/>
@@ -439,7 +426,6 @@
         </w:rPr>
         <w:t>Decorvet</w:t>
       </w:r>
-      <w:proofErr w:type="spellEnd"/>
     </w:p>
     <w:p>
       <w:pPr>
@@ -652,7 +638,6 @@
               <w:noProof/>
               <w:sz w:val="22"/>
               <w:szCs w:val="22"/>
-              <w:lang w:eastAsia="ja-JP"/>
             </w:rPr>
           </w:pPr>
           <w:r>
@@ -673,7 +658,7 @@
             </w:rPr>
             <w:fldChar w:fldCharType="separate"/>
           </w:r>
-          <w:hyperlink w:anchor="_Toc89272763" w:history="1">
+          <w:hyperlink w:anchor="_Toc89297485" w:history="1">
             <w:r>
               <w:rPr>
                 <w:rStyle w:val="Lienhypertexte"/>
@@ -700,7 +685,7 @@
                 <w:noProof/>
                 <w:webHidden/>
               </w:rPr>
-              <w:instrText xml:space="preserve"> PAGEREF _Toc89272763 \h </w:instrText>
+              <w:instrText xml:space="preserve"> PAGEREF _Toc89297485 \h </w:instrText>
             </w:r>
             <w:r>
               <w:rPr>
@@ -742,10 +727,9 @@
               <w:noProof/>
               <w:sz w:val="22"/>
               <w:szCs w:val="22"/>
-              <w:lang w:eastAsia="ja-JP"/>
             </w:rPr>
           </w:pPr>
-          <w:hyperlink w:anchor="_Toc89272764" w:history="1">
+          <w:hyperlink w:anchor="_Toc89297486" w:history="1">
             <w:r>
               <w:rPr>
                 <w:rStyle w:val="Lienhypertexte"/>
@@ -772,7 +756,7 @@
                 <w:noProof/>
                 <w:webHidden/>
               </w:rPr>
-              <w:instrText xml:space="preserve"> PAGEREF _Toc89272764 \h </w:instrText>
+              <w:instrText xml:space="preserve"> PAGEREF _Toc89297486 \h </w:instrText>
             </w:r>
             <w:r>
               <w:rPr>
@@ -814,10 +798,9 @@
               <w:noProof/>
               <w:sz w:val="22"/>
               <w:szCs w:val="22"/>
-              <w:lang w:eastAsia="ja-JP"/>
             </w:rPr>
           </w:pPr>
-          <w:hyperlink w:anchor="_Toc89272765" w:history="1">
+          <w:hyperlink w:anchor="_Toc89297487" w:history="1">
             <w:r>
               <w:rPr>
                 <w:rStyle w:val="Lienhypertexte"/>
@@ -844,7 +827,7 @@
                 <w:noProof/>
                 <w:webHidden/>
               </w:rPr>
-              <w:instrText xml:space="preserve"> PAGEREF _Toc89272765 \h </w:instrText>
+              <w:instrText xml:space="preserve"> PAGEREF _Toc89297487 \h </w:instrText>
             </w:r>
             <w:r>
               <w:rPr>
@@ -886,10 +869,9 @@
               <w:noProof/>
               <w:sz w:val="22"/>
               <w:szCs w:val="22"/>
-              <w:lang w:eastAsia="ja-JP"/>
             </w:rPr>
           </w:pPr>
-          <w:hyperlink w:anchor="_Toc89272766" w:history="1">
+          <w:hyperlink w:anchor="_Toc89297488" w:history="1">
             <w:r>
               <w:rPr>
                 <w:rStyle w:val="Lienhypertexte"/>
@@ -916,7 +898,220 @@
                 <w:noProof/>
                 <w:webHidden/>
               </w:rPr>
-              <w:instrText xml:space="preserve"> PAGEREF _Toc89272766 \h </w:instrText>
+              <w:instrText xml:space="preserve"> PAGEREF _Toc89297488 \h </w:instrText>
+            </w:r>
+            <w:r>
+              <w:rPr>
+                <w:noProof/>
+                <w:webHidden/>
+              </w:rPr>
+            </w:r>
+            <w:r>
+              <w:rPr>
+                <w:noProof/>
+                <w:webHidden/>
+              </w:rPr>
+              <w:fldChar w:fldCharType="separate"/>
+            </w:r>
+            <w:r>
+              <w:rPr>
+                <w:noProof/>
+                <w:webHidden/>
+              </w:rPr>
+              <w:t>3</w:t>
+            </w:r>
+            <w:r>
+              <w:rPr>
+                <w:noProof/>
+                <w:webHidden/>
+              </w:rPr>
+              <w:fldChar w:fldCharType="end"/>
+            </w:r>
+          </w:hyperlink>
+        </w:p>
+        <w:p>
+          <w:pPr>
+            <w:pStyle w:val="TM3"/>
+            <w:tabs>
+              <w:tab w:val="right" w:leader="dot" w:pos="9605"/>
+            </w:tabs>
+            <w:rPr>
+              <w:rFonts w:asciiTheme="minorHAnsi" w:eastAsiaTheme="minorEastAsia" w:hAnsiTheme="minorHAnsi" w:cstheme="minorBidi"/>
+              <w:noProof/>
+              <w:sz w:val="22"/>
+              <w:szCs w:val="22"/>
+            </w:rPr>
+          </w:pPr>
+          <w:hyperlink w:anchor="_Toc89297489" w:history="1">
+            <w:r>
+              <w:rPr>
+                <w:rStyle w:val="Lienhypertexte"/>
+                <w:noProof/>
+              </w:rPr>
+              <w:t>3.1.1 Element</w:t>
+            </w:r>
+            <w:r>
+              <w:rPr>
+                <w:noProof/>
+                <w:webHidden/>
+              </w:rPr>
+              <w:tab/>
+            </w:r>
+            <w:r>
+              <w:rPr>
+                <w:noProof/>
+                <w:webHidden/>
+              </w:rPr>
+              <w:fldChar w:fldCharType="begin"/>
+            </w:r>
+            <w:r>
+              <w:rPr>
+                <w:noProof/>
+                <w:webHidden/>
+              </w:rPr>
+              <w:instrText xml:space="preserve"> PAGEREF _Toc89297489 \h </w:instrText>
+            </w:r>
+            <w:r>
+              <w:rPr>
+                <w:noProof/>
+                <w:webHidden/>
+              </w:rPr>
+            </w:r>
+            <w:r>
+              <w:rPr>
+                <w:noProof/>
+                <w:webHidden/>
+              </w:rPr>
+              <w:fldChar w:fldCharType="separate"/>
+            </w:r>
+            <w:r>
+              <w:rPr>
+                <w:noProof/>
+                <w:webHidden/>
+              </w:rPr>
+              <w:t>3</w:t>
+            </w:r>
+            <w:r>
+              <w:rPr>
+                <w:noProof/>
+                <w:webHidden/>
+              </w:rPr>
+              <w:fldChar w:fldCharType="end"/>
+            </w:r>
+          </w:hyperlink>
+        </w:p>
+        <w:p>
+          <w:pPr>
+            <w:pStyle w:val="TM3"/>
+            <w:tabs>
+              <w:tab w:val="right" w:leader="dot" w:pos="9605"/>
+            </w:tabs>
+            <w:rPr>
+              <w:rFonts w:asciiTheme="minorHAnsi" w:eastAsiaTheme="minorEastAsia" w:hAnsiTheme="minorHAnsi" w:cstheme="minorBidi"/>
+              <w:noProof/>
+              <w:sz w:val="22"/>
+              <w:szCs w:val="22"/>
+            </w:rPr>
+          </w:pPr>
+          <w:hyperlink w:anchor="_Toc89297490" w:history="1">
+            <w:r>
+              <w:rPr>
+                <w:rStyle w:val="Lienhypertexte"/>
+                <w:noProof/>
+              </w:rPr>
+              <w:t>3.1.2 Stack</w:t>
+            </w:r>
+            <w:r>
+              <w:rPr>
+                <w:noProof/>
+                <w:webHidden/>
+              </w:rPr>
+              <w:tab/>
+            </w:r>
+            <w:r>
+              <w:rPr>
+                <w:noProof/>
+                <w:webHidden/>
+              </w:rPr>
+              <w:fldChar w:fldCharType="begin"/>
+            </w:r>
+            <w:r>
+              <w:rPr>
+                <w:noProof/>
+                <w:webHidden/>
+              </w:rPr>
+              <w:instrText xml:space="preserve"> PAGEREF _Toc89297490 \h </w:instrText>
+            </w:r>
+            <w:r>
+              <w:rPr>
+                <w:noProof/>
+                <w:webHidden/>
+              </w:rPr>
+            </w:r>
+            <w:r>
+              <w:rPr>
+                <w:noProof/>
+                <w:webHidden/>
+              </w:rPr>
+              <w:fldChar w:fldCharType="separate"/>
+            </w:r>
+            <w:r>
+              <w:rPr>
+                <w:noProof/>
+                <w:webHidden/>
+              </w:rPr>
+              <w:t>3</w:t>
+            </w:r>
+            <w:r>
+              <w:rPr>
+                <w:noProof/>
+                <w:webHidden/>
+              </w:rPr>
+              <w:fldChar w:fldCharType="end"/>
+            </w:r>
+          </w:hyperlink>
+        </w:p>
+        <w:p>
+          <w:pPr>
+            <w:pStyle w:val="TM3"/>
+            <w:tabs>
+              <w:tab w:val="right" w:leader="dot" w:pos="9605"/>
+            </w:tabs>
+            <w:rPr>
+              <w:rFonts w:asciiTheme="minorHAnsi" w:eastAsiaTheme="minorEastAsia" w:hAnsiTheme="minorHAnsi" w:cstheme="minorBidi"/>
+              <w:noProof/>
+              <w:sz w:val="22"/>
+              <w:szCs w:val="22"/>
+            </w:rPr>
+          </w:pPr>
+          <w:hyperlink w:anchor="_Toc89297491" w:history="1">
+            <w:r>
+              <w:rPr>
+                <w:rStyle w:val="Lienhypertexte"/>
+                <w:noProof/>
+              </w:rPr>
+              <w:t>3.1.3 ElementIterator</w:t>
+            </w:r>
+            <w:r>
+              <w:rPr>
+                <w:noProof/>
+                <w:webHidden/>
+              </w:rPr>
+              <w:tab/>
+            </w:r>
+            <w:r>
+              <w:rPr>
+                <w:noProof/>
+                <w:webHidden/>
+              </w:rPr>
+              <w:fldChar w:fldCharType="begin"/>
+            </w:r>
+            <w:r>
+              <w:rPr>
+                <w:noProof/>
+                <w:webHidden/>
+              </w:rPr>
+              <w:instrText xml:space="preserve"> PAGEREF _Toc89297491 \h </w:instrText>
             </w:r>
             <w:r>
               <w:rPr>
@@ -958,10 +1153,9 @@
               <w:noProof/>
               <w:sz w:val="22"/>
               <w:szCs w:val="22"/>
-              <w:lang w:eastAsia="ja-JP"/>
             </w:rPr>
           </w:pPr>
-          <w:hyperlink w:anchor="_Toc89272767" w:history="1">
+          <w:hyperlink w:anchor="_Toc89297492" w:history="1">
             <w:r>
               <w:rPr>
                 <w:rStyle w:val="Lienhypertexte"/>
@@ -988,7 +1182,7 @@
                 <w:noProof/>
                 <w:webHidden/>
               </w:rPr>
-              <w:instrText xml:space="preserve"> PAGEREF _Toc89272767 \h </w:instrText>
+              <w:instrText xml:space="preserve"> PAGEREF _Toc89297492 \h </w:instrText>
             </w:r>
             <w:r>
               <w:rPr>
@@ -1030,10 +1224,9 @@
               <w:noProof/>
               <w:sz w:val="22"/>
               <w:szCs w:val="22"/>
-              <w:lang w:eastAsia="ja-JP"/>
             </w:rPr>
           </w:pPr>
-          <w:hyperlink w:anchor="_Toc89272768" w:history="1">
+          <w:hyperlink w:anchor="_Toc89297493" w:history="1">
             <w:r>
               <w:rPr>
                 <w:rStyle w:val="Lienhypertexte"/>
@@ -1060,7 +1253,7 @@
                 <w:noProof/>
                 <w:webHidden/>
               </w:rPr>
-              <w:instrText xml:space="preserve"> PAGEREF _Toc89272768 \h </w:instrText>
+              <w:instrText xml:space="preserve"> PAGEREF _Toc89297493 \h </w:instrText>
             </w:r>
             <w:r>
               <w:rPr>
@@ -1080,7 +1273,7 @@
                 <w:noProof/>
                 <w:webHidden/>
               </w:rPr>
-              <w:t>3</w:t>
+              <w:t>4</w:t>
             </w:r>
             <w:r>
               <w:rPr>
@@ -1102,16 +1295,15 @@
               <w:noProof/>
               <w:sz w:val="22"/>
               <w:szCs w:val="22"/>
-              <w:lang w:eastAsia="ja-JP"/>
             </w:rPr>
           </w:pPr>
-          <w:hyperlink w:anchor="_Toc89272769" w:history="1">
+          <w:hyperlink w:anchor="_Toc89297494" w:history="1">
             <w:r>
               <w:rPr>
                 <w:rStyle w:val="Lienhypertexte"/>
                 <w:noProof/>
               </w:rPr>
-              <w:t>5 Tests</w:t>
+              <w:t>5 Sources</w:t>
             </w:r>
             <w:r>
               <w:rPr>
@@ -1132,7 +1324,7 @@
                 <w:noProof/>
                 <w:webHidden/>
               </w:rPr>
-              <w:instrText xml:space="preserve"> PAGEREF _Toc89272769 \h </w:instrText>
+              <w:instrText xml:space="preserve"> PAGEREF _Toc89297494 \h </w:instrText>
             </w:r>
             <w:r>
               <w:rPr>
@@ -1152,79 +1344,7 @@
                 <w:noProof/>
                 <w:webHidden/>
               </w:rPr>
-              <w:t>3</w:t>
-            </w:r>
-            <w:r>
-              <w:rPr>
-                <w:noProof/>
-                <w:webHidden/>
-              </w:rPr>
-              <w:fldChar w:fldCharType="end"/>
-            </w:r>
-          </w:hyperlink>
-        </w:p>
-        <w:p>
-          <w:pPr>
-            <w:pStyle w:val="TM1"/>
-            <w:tabs>
-              <w:tab w:val="right" w:leader="dot" w:pos="9605"/>
-            </w:tabs>
-            <w:rPr>
-              <w:rFonts w:asciiTheme="minorHAnsi" w:eastAsiaTheme="minorEastAsia" w:hAnsiTheme="minorHAnsi" w:cstheme="minorBidi"/>
-              <w:noProof/>
-              <w:sz w:val="22"/>
-              <w:szCs w:val="22"/>
-              <w:lang w:eastAsia="ja-JP"/>
-            </w:rPr>
-          </w:pPr>
-          <w:hyperlink w:anchor="_Toc89272770" w:history="1">
-            <w:r>
-              <w:rPr>
-                <w:rStyle w:val="Lienhypertexte"/>
-                <w:noProof/>
-              </w:rPr>
-              <w:t>6 Sources</w:t>
-            </w:r>
-            <w:r>
-              <w:rPr>
-                <w:noProof/>
-                <w:webHidden/>
-              </w:rPr>
-              <w:tab/>
-            </w:r>
-            <w:r>
-              <w:rPr>
-                <w:noProof/>
-                <w:webHidden/>
-              </w:rPr>
-              <w:fldChar w:fldCharType="begin"/>
-            </w:r>
-            <w:r>
-              <w:rPr>
-                <w:noProof/>
-                <w:webHidden/>
-              </w:rPr>
-              <w:instrText xml:space="preserve"> PAGEREF _Toc89272770 \h </w:instrText>
-            </w:r>
-            <w:r>
-              <w:rPr>
-                <w:noProof/>
-                <w:webHidden/>
-              </w:rPr>
-            </w:r>
-            <w:r>
-              <w:rPr>
-                <w:noProof/>
-                <w:webHidden/>
-              </w:rPr>
-              <w:fldChar w:fldCharType="separate"/>
-            </w:r>
-            <w:r>
-              <w:rPr>
-                <w:noProof/>
-                <w:webHidden/>
-              </w:rPr>
-              <w:t>3</w:t>
+              <w:t>4</w:t>
             </w:r>
             <w:r>
               <w:rPr>
@@ -1268,7 +1388,7 @@
       <w:pPr>
         <w:pStyle w:val="Titre1"/>
       </w:pPr>
-      <w:bookmarkStart w:id="0" w:name="_Toc89272763"/>
+      <w:bookmarkStart w:id="0" w:name="_Toc89297485"/>
       <w:r>
         <w:lastRenderedPageBreak/>
         <w:t>Introduction</w:t>
@@ -1304,84 +1424,14 @@
         <w:rPr>
           <w:rFonts w:cs="Arial"/>
         </w:rPr>
-        <w:t xml:space="preserve">, nous devons </w:t>
-      </w:r>
-      <w:proofErr w:type="spellStart"/>
-      <w:r>
-        <w:rPr>
-          <w:rFonts w:cs="Arial"/>
-        </w:rPr>
-        <w:t>déveloper</w:t>
-      </w:r>
-      <w:proofErr w:type="spellEnd"/>
-      <w:r>
-        <w:rPr>
-          <w:rFonts w:cs="Arial"/>
-        </w:rPr>
-        <w:t xml:space="preserve"> les classes </w:t>
-      </w:r>
-      <w:proofErr w:type="spellStart"/>
-      <w:r>
-        <w:rPr>
-          <w:rFonts w:cs="Arial"/>
-        </w:rPr>
-        <w:t>nécéssaire</w:t>
-      </w:r>
-      <w:proofErr w:type="spellEnd"/>
-      <w:r>
-        <w:rPr>
-          <w:rFonts w:cs="Arial"/>
-        </w:rPr>
-        <w:t xml:space="preserve"> à la </w:t>
-      </w:r>
-      <w:proofErr w:type="spellStart"/>
-      <w:r>
-        <w:rPr>
-          <w:rFonts w:cs="Arial"/>
-        </w:rPr>
-        <w:t>representation</w:t>
-      </w:r>
-      <w:proofErr w:type="spellEnd"/>
-      <w:r>
-        <w:rPr>
-          <w:rFonts w:cs="Arial"/>
-        </w:rPr>
-        <w:t xml:space="preserve"> du problème des tours de Hanoi ainsi que les fonctions </w:t>
-      </w:r>
-      <w:proofErr w:type="spellStart"/>
-      <w:r>
-        <w:rPr>
-          <w:rFonts w:cs="Arial"/>
-        </w:rPr>
-        <w:t>requisent</w:t>
-      </w:r>
-      <w:proofErr w:type="spellEnd"/>
-      <w:r>
-        <w:rPr>
-          <w:rFonts w:cs="Arial"/>
-        </w:rPr>
-        <w:t xml:space="preserve"> pour ça </w:t>
-      </w:r>
-      <w:proofErr w:type="spellStart"/>
-      <w:r>
-        <w:rPr>
-          <w:rFonts w:cs="Arial"/>
-        </w:rPr>
-        <w:t>resolution</w:t>
-      </w:r>
-      <w:proofErr w:type="spellEnd"/>
-      <w:r>
-        <w:rPr>
-          <w:rFonts w:cs="Arial"/>
-        </w:rPr>
-        <w:t>. Les tours de Hanoi sont représentées par 3 stacks</w:t>
+        <w:t>, nous devons déveloper les classes nécéssaire à la representation du problème des tours de Hanoi ainsi que les fonctions requisent pour ça resolution. Les tours de Hanoi sont représentées par 3 stacks</w:t>
       </w:r>
     </w:p>
     <w:p>
       <w:pPr>
         <w:pStyle w:val="Titre1"/>
       </w:pPr>
-      <w:bookmarkStart w:id="1" w:name="_Toc89272764"/>
+      <w:bookmarkStart w:id="1" w:name="_Toc89297486"/>
       <w:r>
         <w:t>Diagramme de classe</w:t>
       </w:r>
@@ -1396,7 +1446,7 @@
       <w:pPr>
         <w:pStyle w:val="Titre1"/>
       </w:pPr>
-      <w:bookmarkStart w:id="2" w:name="_Toc89272765"/>
+      <w:bookmarkStart w:id="2" w:name="_Toc89297487"/>
       <w:r>
         <w:t>Choix de modélisation</w:t>
       </w:r>
@@ -1406,7 +1456,7 @@
       <w:pPr>
         <w:pStyle w:val="Titre2"/>
       </w:pPr>
-      <w:bookmarkStart w:id="3" w:name="_Toc89272766"/>
+      <w:bookmarkStart w:id="3" w:name="_Toc89297488"/>
       <w:r>
         <w:t>Description des classes</w:t>
       </w:r>
@@ -1420,32 +1470,15 @@
           <w:numId w:val="49"/>
         </w:numPr>
       </w:pPr>
-      <w:proofErr w:type="spellStart"/>
+      <w:bookmarkStart w:id="4" w:name="_Toc89297489"/>
       <w:r>
         <w:t>Element</w:t>
       </w:r>
-      <w:proofErr w:type="spellEnd"/>
+      <w:bookmarkEnd w:id="4"/>
     </w:p>
     <w:p>
       <w:r>
-        <w:t xml:space="preserve">La classe </w:t>
-      </w:r>
-      <w:proofErr w:type="spellStart"/>
-      <w:r>
-        <w:t>element</w:t>
-      </w:r>
-      <w:proofErr w:type="spellEnd"/>
-      <w:r>
-        <w:t xml:space="preserve"> représente les disques. Elle contient une valeur et une référence sur l’élément</w:t>
-      </w:r>
-      <w:r>
-        <w:rPr>
-          <w:lang/>
-        </w:rPr>
-        <w:t xml:space="preserve"> </w:t>
-      </w:r>
-      <w:r>
-        <w:t>(le disque) en dessous.</w:t>
+        <w:t>La classe element représente les disques. Elle contient une valeur et une référence sur l’élément (le disque) en dessous.</w:t>
       </w:r>
     </w:p>
     <w:p>
@@ -1461,9 +1494,11 @@
           <w:numId w:val="49"/>
         </w:numPr>
       </w:pPr>
+      <w:bookmarkStart w:id="5" w:name="_Toc89297490"/>
       <w:r>
         <w:t>Stack</w:t>
       </w:r>
+      <w:bookmarkEnd w:id="5"/>
     </w:p>
     <w:p>
       <w:r>
@@ -1472,31 +1507,7 @@
     </w:p>
     <w:p>
       <w:r>
-        <w:t xml:space="preserve">Comme une stack classique, elle proposent les méthodes </w:t>
-      </w:r>
-      <w:proofErr w:type="gramStart"/>
-      <w:r>
-        <w:t>push(</w:t>
-      </w:r>
-      <w:proofErr w:type="gramEnd"/>
-      <w:r>
-        <w:t xml:space="preserve">), pop(), </w:t>
-      </w:r>
-      <w:proofErr w:type="spellStart"/>
-      <w:r>
-        <w:t>toArray</w:t>
-      </w:r>
-      <w:proofErr w:type="spellEnd"/>
-      <w:r>
-        <w:t xml:space="preserve">() et </w:t>
-      </w:r>
-      <w:proofErr w:type="spellStart"/>
-      <w:r>
-        <w:t>toString</w:t>
-      </w:r>
-      <w:proofErr w:type="spellEnd"/>
-      <w:r>
-        <w:t>() en plus des getters.</w:t>
+        <w:t>Comme une stack classique, elle proposent les méthodes push(), pop(), toArray() et toString() en plus des getters.</w:t>
       </w:r>
     </w:p>
     <w:p>
@@ -1507,330 +1518,288 @@
           <w:numId w:val="49"/>
         </w:numPr>
       </w:pPr>
-      <w:proofErr w:type="spellStart"/>
+      <w:bookmarkStart w:id="6" w:name="_Toc89297491"/>
       <w:r>
         <w:t>ElementIterator</w:t>
       </w:r>
-      <w:proofErr w:type="spellEnd"/>
+      <w:bookmarkEnd w:id="6"/>
     </w:p>
     <w:p>
-      <w:proofErr w:type="spellStart"/>
-      <w:r>
-        <w:t>ElementIterator</w:t>
-      </w:r>
-      <w:proofErr w:type="spellEnd"/>
-      <w:r>
-        <w:t xml:space="preserve"> est une classe fonctionnelle nous permettant de parcourir les éléments </w:t>
-      </w:r>
-      <w:proofErr w:type="gramStart"/>
-      <w:r>
-        <w:t>de la stacks</w:t>
-      </w:r>
-      <w:proofErr w:type="gramEnd"/>
-      <w:r>
-        <w:t xml:space="preserve"> en partant du sommet. Elle n’a pour attribut qu’une référence sur un élément initialisé au sommet de </w:t>
-      </w:r>
-      <w:proofErr w:type="gramStart"/>
-      <w:r>
-        <w:t>la stack</w:t>
-      </w:r>
-      <w:proofErr w:type="gramEnd"/>
-      <w:r>
-        <w:t>.</w:t>
+      <w:r>
+        <w:t>ElementIterator est une classe fonctionnelle nous permettant de parcourir les éléments de la stacks en partant du sommet. Elle n’a pour attribut qu’une référence sur un élément initialisé au sommet de la stack.</w:t>
       </w:r>
     </w:p>
     <w:p>
       <w:r>
-        <w:t xml:space="preserve">Elle propose les méthodes classiques, </w:t>
-      </w:r>
-      <w:proofErr w:type="spellStart"/>
-      <w:proofErr w:type="gramStart"/>
-      <w:r>
-        <w:t>next</w:t>
-      </w:r>
-      <w:proofErr w:type="spellEnd"/>
-      <w:r>
-        <w:t>(</w:t>
-      </w:r>
-      <w:proofErr w:type="gramEnd"/>
-      <w:r>
-        <w:t xml:space="preserve">) et </w:t>
-      </w:r>
-      <w:proofErr w:type="spellStart"/>
-      <w:r>
-        <w:t>hasNext</w:t>
-      </w:r>
-      <w:proofErr w:type="spellEnd"/>
-      <w:r>
-        <w:t xml:space="preserve">(). En plus de ces deux méthodes, elle propose la méthode </w:t>
-      </w:r>
-      <w:proofErr w:type="spellStart"/>
-      <w:proofErr w:type="gramStart"/>
-      <w:r>
-        <w:t>getElementValue</w:t>
-      </w:r>
-      <w:proofErr w:type="spellEnd"/>
-      <w:r>
-        <w:t>(</w:t>
-      </w:r>
-      <w:proofErr w:type="gramEnd"/>
-      <w:r>
-        <w:t xml:space="preserve">) qui retourne la valeur de l’élément référencé. </w:t>
+        <w:t xml:space="preserve">Elle propose les méthodes classiques, next() et hasNext(). En plus de ces deux méthodes, elle propose la méthode getElementValue() qui retourne la valeur de l’élément référencé. </w:t>
       </w:r>
     </w:p>
     <w:p>
       <w:pPr>
-        <w:jc w:val="left"/>
-      </w:pPr>
+        <w:pStyle w:val="Titre3"/>
+      </w:pPr>
+      <w:r>
+        <w:t>Hanoi</w:t>
+      </w:r>
     </w:p>
     <w:p>
-      <w:pPr>
-        <w:pStyle w:val="Titre2"/>
-      </w:pPr>
-      <w:bookmarkStart w:id="4" w:name="_Toc89272767"/>
-      <w:r>
-        <w:t>Description algorithme</w:t>
-      </w:r>
-      <w:bookmarkEnd w:id="4"/>
+      <w:r>
+        <w:t xml:space="preserve">Hanoi est une classe représentant un jeu de tours de Hanoi. Elle a comme attribut 3 Stacks représentant les trois pilier d'un jeu de tour de Hanoi. </w:t>
+      </w:r>
+      <w:r>
+        <w:t>Elle a également dans ses attributs un objet HanoiDisplayer qui permet d'afficher les états des trois pilier au milieu de la résolution. Enfin, elle possède des attribut permettant de savoir combien de disque il y a, combien de coups on déjà été joué dans la résolution du jeu, et un booléen indiquand si la résolution du jeu est terminée.</w:t>
+      </w:r>
     </w:p>
     <w:p>
-      <w:pPr>
-        <w:jc w:val="left"/>
-      </w:pPr>
-      <w:r>
-        <w:t xml:space="preserve">L'algorithme utilisé ici </w:t>
-      </w:r>
-      <w:r>
-        <w:t xml:space="preserve">est </w:t>
-      </w:r>
-      <w:r>
-        <w:t xml:space="preserve">l'algorithme de résolution des tours de Hanoi récursif. Pour pouvoir résoudre </w:t>
-      </w:r>
-      <w:r>
-        <w:t xml:space="preserve">ce problème, il faut déplacer </w:t>
-      </w:r>
-      <w:r>
-        <w:t>tous les disques</w:t>
-      </w:r>
-      <w:r>
-        <w:t xml:space="preserve"> de la première tour à la dernière, en ne pouvant pas mettre un disque sur un autre disque de taille inférieur.</w:t>
-      </w:r>
-      <w:r>
-        <w:t xml:space="preserve"> </w:t>
+      <w:r>
+        <w:lastRenderedPageBreak/>
+        <w:t>Cette classe propose deux constructeurs, un constructeur ne prenant qu'un nombre de disque en paramètre, et un constructeur prenant un nombre de disque ainsi qu'un objet HanoiDisplayer afin de changer le fonctionnement de l'affichage. Il y a également une méthode solve() qui lance la résolution des tours de Hanoi, une méthode resolution()</w:t>
+      </w:r>
+      <w:r>
+        <w:t xml:space="preserve"> qui résout de manière récursive les tours. Une méthode status() et une méthode turn() nous renseigne respectivement sur si la résolution est terminée et combien de coups ont déjà été joué. La méthode status() permet de récupérer un array contenant des array représentant les différents piliers du jeu. Enfin, la méthode toString() renvoi un String contenant l'état des pilier.</w:t>
+      </w:r>
+    </w:p>
+    <w:p/>
+    <w:p>
+      <w:pPr>
+        <w:pStyle w:val="Titre3"/>
+      </w:pPr>
+      <w:r>
+        <w:t>HanoiDisplayer</w:t>
       </w:r>
     </w:p>
     <w:p>
-      <w:pPr>
-        <w:jc w:val="left"/>
-      </w:pPr>
+      <w:r>
+        <w:t>La classe HanoiDisplayer ne sert qu'à afficher l'état des trois tours de Hanoi à un moment donné. Elle ne possède aucun attribut.</w:t>
+      </w:r>
     </w:p>
     <w:p>
-      <w:pPr>
-        <w:jc w:val="left"/>
-      </w:pPr>
-      <w:r>
-        <w:t>Pour résoudre ce problème, l'algorithme récursif va en quelque sorte transformer ce problème complexe en une multitude de problème, identique, mais plus simple. Il va donc faire en sorte de résoudre ce problème non pas avec des tours de taille n, mais de n-1, mais avec comme cible non plus le 3</w:t>
-      </w:r>
-      <w:r>
-        <w:rPr>
-          <w:vertAlign w:val="superscript"/>
-        </w:rPr>
-        <w:t>ème</w:t>
-      </w:r>
-      <w:r>
-        <w:t xml:space="preserve"> pilier, mais le pilier central, afin de pouvoir déplacer le plus grand des disques sur le 3</w:t>
-      </w:r>
-      <w:r>
-        <w:rPr>
-          <w:vertAlign w:val="superscript"/>
-        </w:rPr>
-        <w:t>ème</w:t>
-      </w:r>
-      <w:r>
-        <w:t xml:space="preserve"> pilier. </w:t>
+      <w:r>
+        <w:t xml:space="preserve">Elle ne possède que display() comme seule méthode, </w:t>
+      </w:r>
+      <w:r>
+        <w:t>cette dernière affichant le tour de résolution actuel du jeu ainsi que l'état à ce moment des 3 tours.</w:t>
       </w:r>
     </w:p>
     <w:p>
       <w:pPr>
         <w:jc w:val="left"/>
       </w:pPr>
-      <w:r>
-        <w:lastRenderedPageBreak/>
-        <w:t xml:space="preserve">Cependant, il est possible qu'il y ait encore plus d'un disque à déplacer. Et bien l'algorithme va essayer de résoudre </w:t>
-      </w:r>
-      <w:proofErr w:type="spellStart"/>
-      <w:proofErr w:type="gramStart"/>
-      <w:r>
-        <w:t>ca</w:t>
-      </w:r>
-      <w:proofErr w:type="spellEnd"/>
-      <w:proofErr w:type="gramEnd"/>
-      <w:r>
-        <w:t xml:space="preserve"> en regardant le problème, mais avec une taille de </w:t>
-      </w:r>
-      <w:r>
-        <w:t>tour de n-2, et en utilisant non plus le pilier central comme objectif, mais le 3</w:t>
-      </w:r>
-      <w:r>
-        <w:rPr>
-          <w:vertAlign w:val="superscript"/>
-        </w:rPr>
-        <w:t>ème</w:t>
-      </w:r>
-      <w:r>
-        <w:t xml:space="preserve"> pilier, puisque le 2</w:t>
-      </w:r>
-      <w:r>
-        <w:rPr>
-          <w:vertAlign w:val="superscript"/>
-        </w:rPr>
-        <w:t>ème</w:t>
-      </w:r>
-      <w:r>
-        <w:t xml:space="preserve"> pilier doit accueillir la base de la tour de n-1. Et on continue comme </w:t>
-      </w:r>
-      <w:r>
-        <w:t>ç</w:t>
-      </w:r>
-      <w:r>
-        <w:t>a</w:t>
-      </w:r>
-      <w:r>
-        <w:t>, en inversant les pilier</w:t>
-      </w:r>
-      <w:r>
-        <w:t>s</w:t>
-      </w:r>
-      <w:r>
-        <w:t xml:space="preserve"> qui doivent recevoir la tour,</w:t>
-      </w:r>
-      <w:r>
-        <w:t xml:space="preserve"> jusqu'à n'avoir plus qu'une tour de taille n-(n-1)</w:t>
-      </w:r>
-      <w:r>
-        <w:t>, soit 1.</w:t>
-      </w:r>
     </w:p>
     <w:p>
       <w:pPr>
-        <w:jc w:val="left"/>
-      </w:pPr>
-      <w:r>
-        <w:t xml:space="preserve"> À ce moment-là, l'algorithme peut commencer à déplacer les disques. Une fois le disque le plus petit déplacé, on remonte la récursivité, </w:t>
-      </w:r>
-      <w:r>
-        <w:t>on déplace le disque de taille 2</w:t>
-      </w:r>
-      <w:r>
-        <w:t xml:space="preserve"> sur la tour qui n'a pas </w:t>
-      </w:r>
-      <w:proofErr w:type="spellStart"/>
-      <w:r>
-        <w:t>servit</w:t>
-      </w:r>
-      <w:proofErr w:type="spellEnd"/>
-      <w:r>
-        <w:t xml:space="preserve"> juste avant (d’où aucun disque n'est parti et aucun n'est arrivé). À ce moment, </w:t>
-      </w:r>
-      <w:r>
-        <w:t xml:space="preserve">le nouveau but est de déplacer </w:t>
-      </w:r>
-      <w:r>
-        <w:t>l</w:t>
-      </w:r>
-      <w:r>
-        <w:t xml:space="preserve">a tour faite des disques plus petits que celui que l'on vient de déplacer, et de la placer par-dessus ce "grand disque". Pour faire cela, l'algorithme recommence du début, mais en ne prenant en compte que la tour de "petit disque", et en ayant comme objectif le pilier ou se trouve le "grand disque" qui vient d'être placé. </w:t>
-      </w:r>
+        <w:pStyle w:val="Titre2"/>
+      </w:pPr>
+      <w:bookmarkStart w:id="7" w:name="_Toc89297492"/>
+      <w:r>
+        <w:t>Description algorithme</w:t>
+      </w:r>
+      <w:bookmarkEnd w:id="7"/>
     </w:p>
     <w:p>
       <w:pPr>
         <w:jc w:val="left"/>
       </w:pPr>
+      <w:r>
+        <w:t xml:space="preserve">L'algorithme utilisé ici </w:t>
+      </w:r>
+      <w:r>
+        <w:t xml:space="preserve">est </w:t>
+      </w:r>
+      <w:r>
+        <w:t xml:space="preserve">l'algorithme de résolution des tours de Hanoi récursif. Pour pouvoir résoudre </w:t>
+      </w:r>
+      <w:r>
+        <w:t xml:space="preserve">ce problème, il faut déplacer </w:t>
+      </w:r>
+      <w:r>
+        <w:t>tous les disques</w:t>
+      </w:r>
+      <w:r>
+        <w:t xml:space="preserve"> de la première tour à la dernière, en ne pouvant pas mettre un disque sur un autre disque de taille inférieur.</w:t>
+      </w:r>
+      <w:r>
+        <w:t xml:space="preserve"> </w:t>
+      </w:r>
     </w:p>
     <w:p>
       <w:pPr>
         <w:jc w:val="left"/>
       </w:pPr>
-      <w:r>
-        <w:t>L'algorithme continue ainsi jusqu'à quitter la récursion, ce qui si</w:t>
-      </w:r>
-      <w:r>
-        <w:t xml:space="preserve">gnifie qu'il a déplacer l'entièreté </w:t>
-      </w:r>
-      <w:proofErr w:type="gramStart"/>
-      <w:r>
-        <w:t>des disque</w:t>
-      </w:r>
-      <w:proofErr w:type="gramEnd"/>
-      <w:r>
-        <w:t xml:space="preserve"> sur le pilier cible, et que le problème des tours de Hanoi est donc résolu.</w:t>
-      </w:r>
     </w:p>
     <w:p>
       <w:pPr>
         <w:jc w:val="left"/>
       </w:pPr>
+      <w:r>
+        <w:t>Pour résoudre ce problème, l'algorithme récursif va en quelque sorte transformer ce problème complexe en une multitude de problème, identique, mais plus simple. Il va donc faire en sorte de résoudre ce problème non pas avec des tours de taille n, mais de n-1, mais avec comme cible non plus le 3</w:t>
+      </w:r>
+      <w:r>
+        <w:rPr>
+          <w:vertAlign w:val="superscript"/>
+        </w:rPr>
+        <w:t>ème</w:t>
+      </w:r>
+      <w:r>
+        <w:t xml:space="preserve"> pilier, mais le pilier central, afin de pouvoir déplacer le plus grand des disques sur le 3</w:t>
+      </w:r>
+      <w:r>
+        <w:rPr>
+          <w:vertAlign w:val="superscript"/>
+        </w:rPr>
+        <w:t>ème</w:t>
+      </w:r>
+      <w:r>
+        <w:t xml:space="preserve"> pilier. </w:t>
+      </w:r>
     </w:p>
     <w:p>
       <w:pPr>
-        <w:pStyle w:val="Titre1"/>
-      </w:pPr>
-      <w:bookmarkStart w:id="5" w:name="_Toc89272768"/>
-      <w:r>
-        <w:t>Réponse à la question</w:t>
-      </w:r>
-      <w:bookmarkEnd w:id="5"/>
+        <w:jc w:val="left"/>
+      </w:pPr>
+      <w:r>
+        <w:t xml:space="preserve">Cependant, il est possible qu'il y ait encore plus d'un disque à déplacer. Et bien l'algorithme va essayer de résoudre ca en regardant le problème, mais avec une taille de </w:t>
+      </w:r>
+      <w:r>
+        <w:t>tour de n-2, et en utilisant non plus le pilier central comme objectif, mais le 3</w:t>
+      </w:r>
+      <w:r>
+        <w:rPr>
+          <w:vertAlign w:val="superscript"/>
+        </w:rPr>
+        <w:t>ème</w:t>
+      </w:r>
+      <w:r>
+        <w:t xml:space="preserve"> pilier, puisque le 2</w:t>
+      </w:r>
+      <w:r>
+        <w:rPr>
+          <w:vertAlign w:val="superscript"/>
+        </w:rPr>
+        <w:t>ème</w:t>
+      </w:r>
+      <w:r>
+        <w:t xml:space="preserve"> pilier doit accueillir la base de la tour de n-1. Et on continue comme </w:t>
+      </w:r>
+      <w:r>
+        <w:t>ç</w:t>
+      </w:r>
+      <w:r>
+        <w:t>a</w:t>
+      </w:r>
+      <w:r>
+        <w:t>, en inversant les pilier</w:t>
+      </w:r>
+      <w:r>
+        <w:t>s</w:t>
+      </w:r>
+      <w:r>
+        <w:t xml:space="preserve"> qui doivent recevoir la tour,</w:t>
+      </w:r>
+      <w:r>
+        <w:t xml:space="preserve"> jusqu'à n'avoir plus qu'une tour de taille n-(n-1)</w:t>
+      </w:r>
+      <w:r>
+        <w:t>, soit 1.</w:t>
+      </w:r>
     </w:p>
     <w:p>
       <w:pPr>
         <w:jc w:val="left"/>
-        <w:rPr>
-          <w:rFonts w:cs="Arial"/>
-        </w:rPr>
-      </w:pPr>
-      <w:r>
-        <w:t xml:space="preserve">Nous avons </w:t>
-      </w:r>
-      <w:r>
-        <w:rPr>
-          <w:rFonts w:cs="Arial"/>
-        </w:rPr>
-        <w:t>64</w:t>
-      </w:r>
-      <w:r>
-        <w:rPr>
-          <w:rFonts w:cs="Arial"/>
-        </w:rPr>
-        <w:t xml:space="preserve"> disques</w:t>
-      </w:r>
-      <w:r>
-        <w:rPr>
-          <w:rFonts w:cs="Arial"/>
-        </w:rPr>
-        <w:t>.</w:t>
+      </w:pPr>
+      <w:r>
+        <w:t xml:space="preserve"> À ce moment-là, l'algorithme peut commencer à déplacer les disques. Une fois le disque le plus petit déplacé, on remonte la récursivité, </w:t>
+      </w:r>
+      <w:r>
+        <w:t>on déplace le disque de taille 2</w:t>
+      </w:r>
+      <w:r>
+        <w:t xml:space="preserve"> sur la tour qui n'a pas servit juste avant (d’où aucun disque n'est parti et aucun n'est arrivé). À ce moment, </w:t>
+      </w:r>
+      <w:r>
+        <w:t xml:space="preserve">le nouveau but est de déplacer </w:t>
+      </w:r>
+      <w:r>
+        <w:t>l</w:t>
+      </w:r>
+      <w:r>
+        <w:t xml:space="preserve">a tour faite des disques plus petits que celui que l'on vient de déplacer, et de la placer par-dessus ce "grand disque". Pour faire cela, l'algorithme recommence du début, mais en ne prenant en compte que la tour de "petit disque", et en ayant comme objectif le pilier ou se trouve le "grand disque" qui vient d'être placé. </w:t>
       </w:r>
     </w:p>
     <w:p>
       <w:pPr>
         <w:jc w:val="left"/>
-        <w:rPr>
-          <w:rFonts w:cs="Arial"/>
-        </w:rPr>
-      </w:pPr>
-      <w:r>
-        <w:rPr>
-          <w:rFonts w:cs="Arial"/>
-        </w:rPr>
-        <w:t xml:space="preserve">Le nombre de coups minimal pour résoudre le problème des Tours de Hanoi et </w:t>
-      </w:r>
-      <w:proofErr w:type="gramStart"/>
-      <w:r>
-        <w:rPr>
-          <w:rFonts w:cs="Arial"/>
-        </w:rPr>
-        <w:t>de:</w:t>
-      </w:r>
-      <w:proofErr w:type="gramEnd"/>
+      </w:pPr>
+    </w:p>
+    <w:p>
+      <w:pPr>
+        <w:jc w:val="left"/>
+      </w:pPr>
+      <w:r>
+        <w:t>L'algorithme continue ainsi jusqu'à quitter la récursion, ce qui si</w:t>
+      </w:r>
+      <w:r>
+        <w:t>gnifie qu'il a déplacer l'entièreté des disque sur le pilier cible, et que le problème des tours de Hanoi est donc résolu.</w:t>
+      </w:r>
+    </w:p>
+    <w:p>
+      <w:pPr>
+        <w:jc w:val="left"/>
+      </w:pPr>
+    </w:p>
+    <w:p>
+      <w:pPr>
+        <w:pStyle w:val="Titre1"/>
+      </w:pPr>
+      <w:bookmarkStart w:id="8" w:name="_Toc89297493"/>
+      <w:r>
+        <w:t>Réponse à la question</w:t>
+      </w:r>
+      <w:bookmarkEnd w:id="8"/>
+    </w:p>
+    <w:p>
+      <w:pPr>
+        <w:jc w:val="left"/>
+        <w:rPr>
+          <w:rFonts w:cs="Arial"/>
+        </w:rPr>
+      </w:pPr>
+      <w:r>
+        <w:lastRenderedPageBreak/>
+        <w:t xml:space="preserve">Nous avons </w:t>
+      </w:r>
+      <w:r>
+        <w:rPr>
+          <w:rFonts w:cs="Arial"/>
+        </w:rPr>
+        <w:t>64</w:t>
+      </w:r>
+      <w:r>
+        <w:rPr>
+          <w:rFonts w:cs="Arial"/>
+        </w:rPr>
+        <w:t xml:space="preserve"> disques</w:t>
+      </w:r>
+      <w:r>
+        <w:rPr>
+          <w:rFonts w:cs="Arial"/>
+        </w:rPr>
+        <w:t>.</w:t>
+      </w:r>
+    </w:p>
+    <w:p>
+      <w:pPr>
+        <w:jc w:val="left"/>
+        <w:rPr>
+          <w:rFonts w:cs="Arial"/>
+        </w:rPr>
+      </w:pPr>
+      <w:r>
+        <w:rPr>
+          <w:rFonts w:cs="Arial"/>
+        </w:rPr>
+        <w:t>Le nombre de coups minimal pour résoudre le problème des Tours de Hanoi et de:</w:t>
+      </w:r>
     </w:p>
     <w:p>
       <w:pPr>
@@ -2108,11 +2077,11 @@
       <w:pPr>
         <w:pStyle w:val="Titre1"/>
       </w:pPr>
-      <w:bookmarkStart w:id="6" w:name="_Toc89272770"/>
+      <w:bookmarkStart w:id="9" w:name="_Toc89297494"/>
       <w:r>
         <w:t>Sources</w:t>
       </w:r>
-      <w:bookmarkEnd w:id="6"/>
+      <w:bookmarkEnd w:id="9"/>
     </w:p>
     <w:p>
       <w:pPr>
@@ -2129,15 +2098,7 @@
         </w:rPr>
       </w:pPr>
       <w:r>
-        <w:t xml:space="preserve">Pour </w:t>
-      </w:r>
-      <w:proofErr w:type="gramStart"/>
-      <w:r>
-        <w:t>la stack</w:t>
-      </w:r>
-      <w:proofErr w:type="gramEnd"/>
-      <w:r>
-        <w:t>, ses éléments et l’itérateur génériques, nous nous sommes inspires de l’im</w:t>
+        <w:t>Pour la stack, ses éléments et l’itérateur génériques, nous nous sommes inspires de l’im</w:t>
       </w:r>
       <w:r>
         <w:t>plémentation proposée par :</w:t>
@@ -2295,18 +2256,8 @@
               <w:spacing w:val="-3"/>
               <w:lang w:val="en-US"/>
             </w:rPr>
-            <w:t xml:space="preserve">Ivan </w:t>
+            <w:t>Ivan Vecerina</w:t>
           </w:r>
-          <w:proofErr w:type="spellStart"/>
-          <w:r>
-            <w:rPr>
-              <w:rFonts w:ascii="Helvetica" w:hAnsi="Helvetica"/>
-              <w:spacing w:val="-3"/>
-              <w:lang w:val="en-US"/>
-            </w:rPr>
-            <w:t>Vecerina</w:t>
-          </w:r>
-          <w:proofErr w:type="spellEnd"/>
           <w:r>
             <w:rPr>
               <w:rFonts w:ascii="Helvetica" w:hAnsi="Helvetica"/>

</xml_diff>